<commit_message>
completed nearly all of report
</commit_message>
<xml_diff>
--- a/Carey Car Scheduling System Documentation.docx
+++ b/Carey Car Scheduling System Documentation.docx
@@ -145,7 +145,6 @@
                 <w:placeholder>
                   <w:docPart w:val="B1F00D6B49734C7794BE438D61DDA13E"/>
                 </w:placeholder>
-                <w:showingPlcHdr/>
                 <w:dataBinding w:prefixMappings="xmlns:ns0='http://schemas.openxmlformats.org/package/2006/metadata/core-properties' xmlns:ns1='http://purl.org/dc/elements/1.1/'" w:xpath="/ns0:coreProperties[1]/ns1:subject[1]" w:storeItemID="{6C3C8BC8-F283-45AE-878A-BAB7291924A1}"/>
                 <w:text/>
               </w:sdtPr>
@@ -174,7 +173,7 @@
                         <w:sz w:val="44"/>
                         <w:szCs w:val="44"/>
                       </w:rPr>
-                      <w:t>[Type the document subtitle]</w:t>
+                      <w:t>Documentation</w:t>
                     </w:r>
                   </w:p>
                 </w:tc>
@@ -382,6 +381,7 @@
               <w:tab w:val="right" w:leader="dot" w:pos="9350"/>
             </w:tabs>
             <w:rPr>
+              <w:rFonts w:eastAsiaTheme="minorEastAsia"/>
               <w:noProof/>
             </w:rPr>
           </w:pPr>
@@ -394,7 +394,7 @@
           <w:r>
             <w:fldChar w:fldCharType="separate"/>
           </w:r>
-          <w:hyperlink w:anchor="_Toc395715299" w:history="1">
+          <w:hyperlink w:anchor="_Toc395715618" w:history="1">
             <w:r>
               <w:rPr>
                 <w:rStyle w:val="Hyperlink"/>
@@ -421,7 +421,7 @@
                 <w:noProof/>
                 <w:webHidden/>
               </w:rPr>
-              <w:instrText xml:space="preserve"> PAGEREF _Toc395715299 \h </w:instrText>
+              <w:instrText xml:space="preserve"> PAGEREF _Toc395715618 \h </w:instrText>
             </w:r>
             <w:r>
               <w:rPr>
@@ -459,10 +459,11 @@
               <w:tab w:val="right" w:leader="dot" w:pos="9350"/>
             </w:tabs>
             <w:rPr>
+              <w:rFonts w:eastAsiaTheme="minorEastAsia"/>
               <w:noProof/>
             </w:rPr>
           </w:pPr>
-          <w:hyperlink w:anchor="_Toc395715300" w:history="1">
+          <w:hyperlink w:anchor="_Toc395715619" w:history="1">
             <w:r>
               <w:rPr>
                 <w:rStyle w:val="Hyperlink"/>
@@ -489,7 +490,7 @@
                 <w:noProof/>
                 <w:webHidden/>
               </w:rPr>
-              <w:instrText xml:space="preserve"> PAGEREF _Toc395715300 \h </w:instrText>
+              <w:instrText xml:space="preserve"> PAGEREF _Toc395715619 \h </w:instrText>
             </w:r>
             <w:r>
               <w:rPr>
@@ -527,16 +528,17 @@
               <w:tab w:val="right" w:leader="dot" w:pos="9350"/>
             </w:tabs>
             <w:rPr>
+              <w:rFonts w:eastAsiaTheme="minorEastAsia"/>
               <w:noProof/>
             </w:rPr>
           </w:pPr>
-          <w:hyperlink w:anchor="_Toc395715301" w:history="1">
+          <w:hyperlink w:anchor="_Toc395715620" w:history="1">
             <w:r>
               <w:rPr>
                 <w:rStyle w:val="Hyperlink"/>
                 <w:noProof/>
               </w:rPr>
-              <w:t>Configuration:</w:t>
+              <w:t>Configuration [For Reinstallation]:</w:t>
             </w:r>
             <w:r>
               <w:rPr>
@@ -557,7 +559,76 @@
                 <w:noProof/>
                 <w:webHidden/>
               </w:rPr>
-              <w:instrText xml:space="preserve"> PAGEREF _Toc395715301 \h </w:instrText>
+              <w:instrText xml:space="preserve"> PAGEREF _Toc395715620 \h </w:instrText>
+            </w:r>
+            <w:r>
+              <w:rPr>
+                <w:noProof/>
+                <w:webHidden/>
+              </w:rPr>
+            </w:r>
+            <w:r>
+              <w:rPr>
+                <w:noProof/>
+                <w:webHidden/>
+              </w:rPr>
+              <w:fldChar w:fldCharType="separate"/>
+            </w:r>
+            <w:r>
+              <w:rPr>
+                <w:noProof/>
+                <w:webHidden/>
+              </w:rPr>
+              <w:t>2</w:t>
+            </w:r>
+            <w:r>
+              <w:rPr>
+                <w:noProof/>
+                <w:webHidden/>
+              </w:rPr>
+              <w:fldChar w:fldCharType="end"/>
+            </w:r>
+          </w:hyperlink>
+        </w:p>
+        <w:p>
+          <w:pPr>
+            <w:pStyle w:val="TOC3"/>
+            <w:tabs>
+              <w:tab w:val="right" w:leader="dot" w:pos="9350"/>
+            </w:tabs>
+            <w:rPr>
+              <w:rFonts w:eastAsiaTheme="minorEastAsia"/>
+              <w:noProof/>
+            </w:rPr>
+          </w:pPr>
+          <w:hyperlink w:anchor="_Toc395715621" w:history="1">
+            <w:r>
+              <w:rPr>
+                <w:rStyle w:val="Hyperlink"/>
+                <w:noProof/>
+              </w:rPr>
+              <w:t>Frameworks:</w:t>
+            </w:r>
+            <w:r>
+              <w:rPr>
+                <w:noProof/>
+                <w:webHidden/>
+              </w:rPr>
+              <w:tab/>
+            </w:r>
+            <w:r>
+              <w:rPr>
+                <w:noProof/>
+                <w:webHidden/>
+              </w:rPr>
+              <w:fldChar w:fldCharType="begin"/>
+            </w:r>
+            <w:r>
+              <w:rPr>
+                <w:noProof/>
+                <w:webHidden/>
+              </w:rPr>
+              <w:instrText xml:space="preserve"> PAGEREF _Toc395715621 \h </w:instrText>
             </w:r>
             <w:r>
               <w:rPr>
@@ -604,19 +675,17 @@
       <w:r>
         <w:br w:type="page"/>
       </w:r>
-      <w:bookmarkStart w:id="0" w:name="_GoBack"/>
-      <w:bookmarkEnd w:id="0"/>
     </w:p>
     <w:p>
       <w:pPr>
         <w:pStyle w:val="Heading2"/>
       </w:pPr>
-      <w:bookmarkStart w:id="1" w:name="_Toc395715299"/>
+      <w:bookmarkStart w:id="0" w:name="_Toc395715618"/>
       <w:r>
         <w:lastRenderedPageBreak/>
         <w:t>Prerequisites:</w:t>
       </w:r>
-      <w:bookmarkEnd w:id="1"/>
+      <w:bookmarkEnd w:id="0"/>
       <w:r>
         <w:t xml:space="preserve"> </w:t>
       </w:r>
@@ -625,11 +694,11 @@
       <w:pPr>
         <w:pStyle w:val="Heading3"/>
       </w:pPr>
-      <w:bookmarkStart w:id="2" w:name="_Toc395715300"/>
+      <w:bookmarkStart w:id="1" w:name="_Toc395715619"/>
       <w:r>
         <w:t>Equipment Required:</w:t>
       </w:r>
-      <w:bookmarkEnd w:id="2"/>
+      <w:bookmarkEnd w:id="1"/>
     </w:p>
     <w:p/>
     <w:p>
@@ -671,11 +740,17 @@
       <w:pPr>
         <w:pStyle w:val="Heading3"/>
       </w:pPr>
-      <w:bookmarkStart w:id="3" w:name="_Toc395715301"/>
+      <w:bookmarkStart w:id="2" w:name="_Toc395715620"/>
       <w:r>
-        <w:t>Configuration:</w:t>
+        <w:t>Configuration [</w:t>
       </w:r>
-      <w:bookmarkEnd w:id="3"/>
+      <w:r>
+        <w:t>For Reinstallation]</w:t>
+      </w:r>
+      <w:r>
+        <w:t>:</w:t>
+      </w:r>
+      <w:bookmarkEnd w:id="2"/>
       <w:r>
         <w:t xml:space="preserve"> </w:t>
       </w:r>
@@ -718,15 +793,7 @@
         </w:rPr>
       </w:pPr>
       <w:r>
-        <w:t>Import the .</w:t>
-      </w:r>
-      <w:proofErr w:type="spellStart"/>
-      <w:r>
-        <w:t>sql</w:t>
-      </w:r>
-      <w:proofErr w:type="spellEnd"/>
-      <w:r>
-        <w:t xml:space="preserve"> file into MYSQL  </w:t>
+        <w:t xml:space="preserve">Import the .sql file into MYSQL  </w:t>
       </w:r>
       <w:r>
         <w:rPr>
@@ -745,23 +812,7 @@
         </w:numPr>
       </w:pPr>
       <w:r>
-        <w:t xml:space="preserve">The System should now be available by typing in the web browser of the local machine: </w:t>
-      </w:r>
-      <w:proofErr w:type="spellStart"/>
-      <w:r>
-        <w:t>localhost</w:t>
-      </w:r>
-      <w:proofErr w:type="spellEnd"/>
-      <w:r>
-        <w:t>/</w:t>
-      </w:r>
-      <w:proofErr w:type="spellStart"/>
-      <w:r>
-        <w:t>careycarsystem</w:t>
-      </w:r>
-      <w:proofErr w:type="spellEnd"/>
-      <w:r>
-        <w:t>/</w:t>
+        <w:t>The System should now be available by typing in the web browser of the local machine: localhost/careycarsystem/</w:t>
       </w:r>
     </w:p>
     <w:p>
@@ -785,11 +836,79 @@
         </w:numPr>
       </w:pPr>
       <w:r>
+        <w:t xml:space="preserve">If you are using a SMTP sever then you must first ensure you have permission from IT to unblock port 25 from your computer. Then find the server address. They will provide you with details. </w:t>
+      </w:r>
+    </w:p>
+    <w:p>
+      <w:pPr>
+        <w:pStyle w:val="ListParagraph"/>
+        <w:numPr>
+          <w:ilvl w:val="0"/>
+          <w:numId w:val="6"/>
+        </w:numPr>
+      </w:pPr>
+      <w:r>
         <w:t>Start the python script found at careycarsystem/request-scanner/mainApp.py</w:t>
       </w:r>
     </w:p>
-    <w:p/>
-    <w:p/>
+    <w:p>
+      <w:pPr>
+        <w:ind w:left="284"/>
+        <w:rPr>
+          <w:b/>
+        </w:rPr>
+      </w:pPr>
+      <w:r>
+        <w:rPr>
+          <w:b/>
+        </w:rPr>
+        <w:t>After Configuration, the system will be in full operation and can start taking requests.</w:t>
+      </w:r>
+    </w:p>
+    <w:p>
+      <w:pPr>
+        <w:ind w:left="284"/>
+        <w:rPr>
+          <w:b/>
+        </w:rPr>
+      </w:pPr>
+      <w:bookmarkStart w:id="3" w:name="_GoBack"/>
+      <w:bookmarkEnd w:id="3"/>
+    </w:p>
+    <w:p>
+      <w:pPr>
+        <w:pStyle w:val="Heading3"/>
+      </w:pPr>
+      <w:bookmarkStart w:id="4" w:name="_Toc395715621"/>
+      <w:r>
+        <w:t>Frameworks:</w:t>
+      </w:r>
+      <w:bookmarkEnd w:id="4"/>
+    </w:p>
+    <w:p>
+      <w:pPr>
+        <w:pStyle w:val="ListParagraph"/>
+        <w:numPr>
+          <w:ilvl w:val="0"/>
+          <w:numId w:val="7"/>
+        </w:numPr>
+      </w:pPr>
+      <w:r>
+        <w:t xml:space="preserve">Bootstrap 3 </w:t>
+      </w:r>
+    </w:p>
+    <w:p>
+      <w:pPr>
+        <w:pStyle w:val="ListParagraph"/>
+        <w:numPr>
+          <w:ilvl w:val="0"/>
+          <w:numId w:val="7"/>
+        </w:numPr>
+      </w:pPr>
+      <w:r>
+        <w:t>jQuery</w:t>
+      </w:r>
+    </w:p>
     <w:sectPr>
       <w:headerReference w:type="default" r:id="rId11"/>
       <w:pgSz w:w="12240" w:h="15840"/>
@@ -884,7 +1003,7 @@
       <w:rPr>
         <w:noProof/>
       </w:rPr>
-      <w:t>1</w:t>
+      <w:t>2</w:t>
     </w:r>
     <w:r>
       <w:rPr>
@@ -1012,6 +1131,119 @@
     </w:lvl>
   </w:abstractNum>
   <w:abstractNum w:abstractNumId="1">
+    <w:nsid w:val="24B15881"/>
+    <w:multiLevelType w:val="hybridMultilevel"/>
+    <w:tmpl w:val="10BA1926"/>
+    <w:lvl w:ilvl="0" w:tplc="04090001">
+      <w:start w:val="1"/>
+      <w:numFmt w:val="bullet"/>
+      <w:lvlText w:val=""/>
+      <w:lvlJc w:val="left"/>
+      <w:pPr>
+        <w:ind w:left="720" w:hanging="360"/>
+      </w:pPr>
+      <w:rPr>
+        <w:rFonts w:ascii="Symbol" w:hAnsi="Symbol" w:hint="default"/>
+      </w:rPr>
+    </w:lvl>
+    <w:lvl w:ilvl="1" w:tplc="04090003" w:tentative="1">
+      <w:start w:val="1"/>
+      <w:numFmt w:val="bullet"/>
+      <w:lvlText w:val="o"/>
+      <w:lvlJc w:val="left"/>
+      <w:pPr>
+        <w:ind w:left="1440" w:hanging="360"/>
+      </w:pPr>
+      <w:rPr>
+        <w:rFonts w:ascii="Courier New" w:hAnsi="Courier New" w:cs="Courier New" w:hint="default"/>
+      </w:rPr>
+    </w:lvl>
+    <w:lvl w:ilvl="2" w:tplc="04090005" w:tentative="1">
+      <w:start w:val="1"/>
+      <w:numFmt w:val="bullet"/>
+      <w:lvlText w:val=""/>
+      <w:lvlJc w:val="left"/>
+      <w:pPr>
+        <w:ind w:left="2160" w:hanging="360"/>
+      </w:pPr>
+      <w:rPr>
+        <w:rFonts w:ascii="Wingdings" w:hAnsi="Wingdings" w:hint="default"/>
+      </w:rPr>
+    </w:lvl>
+    <w:lvl w:ilvl="3" w:tplc="04090001" w:tentative="1">
+      <w:start w:val="1"/>
+      <w:numFmt w:val="bullet"/>
+      <w:lvlText w:val=""/>
+      <w:lvlJc w:val="left"/>
+      <w:pPr>
+        <w:ind w:left="2880" w:hanging="360"/>
+      </w:pPr>
+      <w:rPr>
+        <w:rFonts w:ascii="Symbol" w:hAnsi="Symbol" w:hint="default"/>
+      </w:rPr>
+    </w:lvl>
+    <w:lvl w:ilvl="4" w:tplc="04090003" w:tentative="1">
+      <w:start w:val="1"/>
+      <w:numFmt w:val="bullet"/>
+      <w:lvlText w:val="o"/>
+      <w:lvlJc w:val="left"/>
+      <w:pPr>
+        <w:ind w:left="3600" w:hanging="360"/>
+      </w:pPr>
+      <w:rPr>
+        <w:rFonts w:ascii="Courier New" w:hAnsi="Courier New" w:cs="Courier New" w:hint="default"/>
+      </w:rPr>
+    </w:lvl>
+    <w:lvl w:ilvl="5" w:tplc="04090005" w:tentative="1">
+      <w:start w:val="1"/>
+      <w:numFmt w:val="bullet"/>
+      <w:lvlText w:val=""/>
+      <w:lvlJc w:val="left"/>
+      <w:pPr>
+        <w:ind w:left="4320" w:hanging="360"/>
+      </w:pPr>
+      <w:rPr>
+        <w:rFonts w:ascii="Wingdings" w:hAnsi="Wingdings" w:hint="default"/>
+      </w:rPr>
+    </w:lvl>
+    <w:lvl w:ilvl="6" w:tplc="04090001" w:tentative="1">
+      <w:start w:val="1"/>
+      <w:numFmt w:val="bullet"/>
+      <w:lvlText w:val=""/>
+      <w:lvlJc w:val="left"/>
+      <w:pPr>
+        <w:ind w:left="5040" w:hanging="360"/>
+      </w:pPr>
+      <w:rPr>
+        <w:rFonts w:ascii="Symbol" w:hAnsi="Symbol" w:hint="default"/>
+      </w:rPr>
+    </w:lvl>
+    <w:lvl w:ilvl="7" w:tplc="04090003" w:tentative="1">
+      <w:start w:val="1"/>
+      <w:numFmt w:val="bullet"/>
+      <w:lvlText w:val="o"/>
+      <w:lvlJc w:val="left"/>
+      <w:pPr>
+        <w:ind w:left="5760" w:hanging="360"/>
+      </w:pPr>
+      <w:rPr>
+        <w:rFonts w:ascii="Courier New" w:hAnsi="Courier New" w:cs="Courier New" w:hint="default"/>
+      </w:rPr>
+    </w:lvl>
+    <w:lvl w:ilvl="8" w:tplc="04090005" w:tentative="1">
+      <w:start w:val="1"/>
+      <w:numFmt w:val="bullet"/>
+      <w:lvlText w:val=""/>
+      <w:lvlJc w:val="left"/>
+      <w:pPr>
+        <w:ind w:left="6480" w:hanging="360"/>
+      </w:pPr>
+      <w:rPr>
+        <w:rFonts w:ascii="Wingdings" w:hAnsi="Wingdings" w:hint="default"/>
+      </w:rPr>
+    </w:lvl>
+  </w:abstractNum>
+  <w:abstractNum w:abstractNumId="2">
     <w:nsid w:val="509A5AA8"/>
     <w:multiLevelType w:val="hybridMultilevel"/>
     <w:tmpl w:val="DBCE0918"/>
@@ -1102,7 +1334,7 @@
       </w:pPr>
     </w:lvl>
   </w:abstractNum>
-  <w:abstractNum w:abstractNumId="2">
+  <w:abstractNum w:abstractNumId="3">
     <w:nsid w:val="540A5C3D"/>
     <w:multiLevelType w:val="hybridMultilevel"/>
     <w:tmpl w:val="D93C5A4A"/>
@@ -1215,7 +1447,7 @@
       </w:rPr>
     </w:lvl>
   </w:abstractNum>
-  <w:abstractNum w:abstractNumId="3">
+  <w:abstractNum w:abstractNumId="4">
     <w:nsid w:val="541D1D58"/>
     <w:multiLevelType w:val="hybridMultilevel"/>
     <w:tmpl w:val="FE5E0B16"/>
@@ -1301,7 +1533,7 @@
       </w:pPr>
     </w:lvl>
   </w:abstractNum>
-  <w:abstractNum w:abstractNumId="4">
+  <w:abstractNum w:abstractNumId="5">
     <w:nsid w:val="65262BB2"/>
     <w:multiLevelType w:val="hybridMultilevel"/>
     <w:tmpl w:val="F52E91D8"/>
@@ -1414,7 +1646,7 @@
       </w:rPr>
     </w:lvl>
   </w:abstractNum>
-  <w:abstractNum w:abstractNumId="5">
+  <w:abstractNum w:abstractNumId="6">
     <w:nsid w:val="79B144E4"/>
     <w:multiLevelType w:val="hybridMultilevel"/>
     <w:tmpl w:val="412A5A74"/>
@@ -1528,21 +1760,24 @@
     </w:lvl>
   </w:abstractNum>
   <w:num w:numId="1">
-    <w:abstractNumId w:val="2"/>
+    <w:abstractNumId w:val="3"/>
   </w:num>
   <w:num w:numId="2">
     <w:abstractNumId w:val="0"/>
   </w:num>
   <w:num w:numId="3">
+    <w:abstractNumId w:val="6"/>
+  </w:num>
+  <w:num w:numId="4">
+    <w:abstractNumId w:val="4"/>
+  </w:num>
+  <w:num w:numId="5">
     <w:abstractNumId w:val="5"/>
   </w:num>
-  <w:num w:numId="4">
-    <w:abstractNumId w:val="3"/>
+  <w:num w:numId="6">
+    <w:abstractNumId w:val="2"/>
   </w:num>
-  <w:num w:numId="5">
-    <w:abstractNumId w:val="4"/>
-  </w:num>
-  <w:num w:numId="6">
+  <w:num w:numId="7">
     <w:abstractNumId w:val="1"/>
   </w:num>
 </w:numbering>
@@ -2731,8 +2966,8 @@
   </w:compat>
   <w:rsids>
     <w:rsidRoot w:val="00490F82"/>
+    <w:rsid w:val="00467E10"/>
     <w:rsid w:val="00490F82"/>
-    <w:rsid w:val="009A6E68"/>
   </w:rsids>
   <m:mathPr>
     <m:mathFont m:val="Cambria Math"/>
@@ -3506,7 +3741,7 @@
 </file>
 
 <file path=customXml/itemProps2.xml><?xml version="1.0" encoding="utf-8"?>
-<ds:datastoreItem xmlns:ds="http://schemas.openxmlformats.org/officeDocument/2006/customXml" ds:itemID="{EA4AADE1-30DB-4A36-94DB-EA514ABD8158}">
+<ds:datastoreItem xmlns:ds="http://schemas.openxmlformats.org/officeDocument/2006/customXml" ds:itemID="{48B5EEFD-DD7F-4DD2-B9F7-3D8005901201}">
   <ds:schemaRefs>
     <ds:schemaRef ds:uri="http://schemas.openxmlformats.org/officeDocument/2006/bibliography"/>
   </ds:schemaRefs>

</xml_diff>

<commit_message>
added changes to carey car sche
</commit_message>
<xml_diff>
--- a/Carey Car Scheduling System Documentation.docx
+++ b/Carey Car Scheduling System Documentation.docx
@@ -7,6 +7,7 @@
         <w:rPr>
           <w:rFonts w:asciiTheme="majorHAnsi" w:eastAsiaTheme="majorEastAsia" w:hAnsiTheme="majorHAnsi" w:cstheme="majorBidi"/>
           <w:caps/>
+          <w:lang w:eastAsia="en-US"/>
         </w:rPr>
         <w:id w:val="1546950539"/>
         <w:docPartObj>
@@ -18,7 +19,6 @@
         <w:rPr>
           <w:rFonts w:asciiTheme="minorHAnsi" w:eastAsiaTheme="minorHAnsi" w:hAnsiTheme="minorHAnsi" w:cstheme="minorBidi"/>
           <w:caps w:val="0"/>
-          <w:lang w:eastAsia="en-US"/>
         </w:rPr>
       </w:sdtEndPr>
       <w:sdtContent>
@@ -41,6 +41,7 @@
                 <w:rPr>
                   <w:rFonts w:asciiTheme="majorHAnsi" w:eastAsiaTheme="majorEastAsia" w:hAnsiTheme="majorHAnsi" w:cstheme="majorBidi"/>
                   <w:caps/>
+                  <w:lang w:eastAsia="en-US"/>
                 </w:rPr>
                 <w:alias w:val="Company"/>
                 <w:id w:val="15524243"/>
@@ -50,6 +51,11 @@
                 <w:dataBinding w:prefixMappings="xmlns:ns0='http://schemas.openxmlformats.org/officeDocument/2006/extended-properties'" w:xpath="/ns0:Properties[1]/ns0:Company[1]" w:storeItemID="{6668398D-A668-4E3E-A5EB-62B293D839F1}"/>
                 <w:text/>
               </w:sdtPr>
+              <w:sdtEndPr>
+                <w:rPr>
+                  <w:lang w:eastAsia="ja-JP"/>
+                </w:rPr>
+              </w:sdtEndPr>
               <w:sdtContent>
                 <w:tc>
                   <w:tcPr>
@@ -96,6 +102,7 @@
                 <w:dataBinding w:prefixMappings="xmlns:ns0='http://schemas.openxmlformats.org/package/2006/metadata/core-properties' xmlns:ns1='http://purl.org/dc/elements/1.1/'" w:xpath="/ns0:coreProperties[1]/ns1:title[1]" w:storeItemID="{6C3C8BC8-F283-45AE-878A-BAB7291924A1}"/>
                 <w:text/>
               </w:sdtPr>
+              <w:sdtEndPr/>
               <w:sdtContent>
                 <w:tc>
                   <w:tcPr>
@@ -148,6 +155,7 @@
                 <w:dataBinding w:prefixMappings="xmlns:ns0='http://schemas.openxmlformats.org/package/2006/metadata/core-properties' xmlns:ns1='http://purl.org/dc/elements/1.1/'" w:xpath="/ns0:coreProperties[1]/ns1:subject[1]" w:storeItemID="{6C3C8BC8-F283-45AE-878A-BAB7291924A1}"/>
                 <w:text/>
               </w:sdtPr>
+              <w:sdtEndPr/>
               <w:sdtContent>
                 <w:tc>
                   <w:tcPr>
@@ -217,6 +225,7 @@
                 <w:dataBinding w:prefixMappings="xmlns:ns0='http://schemas.openxmlformats.org/package/2006/metadata/core-properties' xmlns:ns1='http://purl.org/dc/elements/1.1/'" w:xpath="/ns0:coreProperties[1]/ns1:creator[1]" w:storeItemID="{6C3C8BC8-F283-45AE-878A-BAB7291924A1}"/>
                 <w:text/>
               </w:sdtPr>
+              <w:sdtEndPr/>
               <w:sdtContent>
                 <w:tc>
                   <w:tcPr>
@@ -232,13 +241,23 @@
                         <w:bCs/>
                       </w:rPr>
                     </w:pPr>
+                    <w:proofErr w:type="spellStart"/>
                     <w:r>
                       <w:rPr>
                         <w:b/>
                         <w:bCs/>
                         <w:lang w:val="en-GB"/>
                       </w:rPr>
-                      <w:t>Kiran Patel</w:t>
+                      <w:t>Kiran</w:t>
+                    </w:r>
+                    <w:proofErr w:type="spellEnd"/>
+                    <w:r>
+                      <w:rPr>
+                        <w:b/>
+                        <w:bCs/>
+                        <w:lang w:val="en-GB"/>
+                      </w:rPr>
+                      <w:t xml:space="preserve"> Patel</w:t>
                     </w:r>
                   </w:p>
                 </w:tc>
@@ -270,6 +289,7 @@
                   <w:calendar w:val="gregorian"/>
                 </w:date>
               </w:sdtPr>
+              <w:sdtEndPr/>
               <w:sdtContent>
                 <w:tc>
                   <w:tcPr>
@@ -291,7 +311,7 @@
                         <w:b/>
                         <w:bCs/>
                       </w:rPr>
-                      <w:t>13/8/2014</w:t>
+                      <w:t>8/13/2014</w:t>
                     </w:r>
                   </w:p>
                 </w:tc>
@@ -321,6 +341,7 @@
                 <w:dataBinding w:prefixMappings="xmlns:ns0='http://schemas.microsoft.com/office/2006/coverPageProps'" w:xpath="/ns0:CoverPageProperties[1]/ns0:Abstract[1]" w:storeItemID="{55AF091B-3C7A-41E3-B477-F2FDAA23CFDA}"/>
                 <w:text/>
               </w:sdtPr>
+              <w:sdtEndPr/>
               <w:sdtContent>
                 <w:tc>
                   <w:tcPr>
@@ -349,6 +370,15 @@
     </w:sdt>
     <w:sdt>
       <w:sdtPr>
+        <w:rPr>
+          <w:rFonts w:asciiTheme="minorHAnsi" w:eastAsiaTheme="minorHAnsi" w:hAnsiTheme="minorHAnsi" w:cstheme="minorBidi"/>
+          <w:b w:val="0"/>
+          <w:bCs w:val="0"/>
+          <w:color w:val="auto"/>
+          <w:sz w:val="22"/>
+          <w:szCs w:val="22"/>
+          <w:lang w:eastAsia="en-US"/>
+        </w:rPr>
         <w:id w:val="2067989587"/>
         <w:docPartObj>
           <w:docPartGallery w:val="Table of Contents"/>
@@ -357,12 +387,7 @@
       </w:sdtPr>
       <w:sdtEndPr>
         <w:rPr>
-          <w:rFonts w:asciiTheme="minorHAnsi" w:eastAsiaTheme="minorHAnsi" w:hAnsiTheme="minorHAnsi" w:cstheme="minorBidi"/>
           <w:noProof/>
-          <w:color w:val="auto"/>
-          <w:sz w:val="22"/>
-          <w:szCs w:val="22"/>
-          <w:lang w:eastAsia="en-US"/>
         </w:rPr>
       </w:sdtEndPr>
       <w:sdtContent>
@@ -394,7 +419,7 @@
           <w:r>
             <w:fldChar w:fldCharType="separate"/>
           </w:r>
-          <w:hyperlink w:anchor="_Toc395715618" w:history="1">
+          <w:hyperlink w:anchor="_Toc395798160" w:history="1">
             <w:r>
               <w:rPr>
                 <w:rStyle w:val="Hyperlink"/>
@@ -421,7 +446,7 @@
                 <w:noProof/>
                 <w:webHidden/>
               </w:rPr>
-              <w:instrText xml:space="preserve"> PAGEREF _Toc395715618 \h </w:instrText>
+              <w:instrText xml:space="preserve"> PAGEREF _Toc395798160 \h </w:instrText>
             </w:r>
             <w:r>
               <w:rPr>
@@ -463,7 +488,7 @@
               <w:noProof/>
             </w:rPr>
           </w:pPr>
-          <w:hyperlink w:anchor="_Toc395715619" w:history="1">
+          <w:hyperlink w:anchor="_Toc395798161" w:history="1">
             <w:r>
               <w:rPr>
                 <w:rStyle w:val="Hyperlink"/>
@@ -490,7 +515,7 @@
                 <w:noProof/>
                 <w:webHidden/>
               </w:rPr>
-              <w:instrText xml:space="preserve"> PAGEREF _Toc395715619 \h </w:instrText>
+              <w:instrText xml:space="preserve"> PAGEREF _Toc395798161 \h </w:instrText>
             </w:r>
             <w:r>
               <w:rPr>
@@ -532,7 +557,7 @@
               <w:noProof/>
             </w:rPr>
           </w:pPr>
-          <w:hyperlink w:anchor="_Toc395715620" w:history="1">
+          <w:hyperlink w:anchor="_Toc395798162" w:history="1">
             <w:r>
               <w:rPr>
                 <w:rStyle w:val="Hyperlink"/>
@@ -559,7 +584,7 @@
                 <w:noProof/>
                 <w:webHidden/>
               </w:rPr>
-              <w:instrText xml:space="preserve"> PAGEREF _Toc395715620 \h </w:instrText>
+              <w:instrText xml:space="preserve"> PAGEREF _Toc395798162 \h </w:instrText>
             </w:r>
             <w:r>
               <w:rPr>
@@ -580,6 +605,75 @@
                 <w:webHidden/>
               </w:rPr>
               <w:t>2</w:t>
+            </w:r>
+            <w:r>
+              <w:rPr>
+                <w:noProof/>
+                <w:webHidden/>
+              </w:rPr>
+              <w:fldChar w:fldCharType="end"/>
+            </w:r>
+          </w:hyperlink>
+        </w:p>
+        <w:p>
+          <w:pPr>
+            <w:pStyle w:val="TOC2"/>
+            <w:tabs>
+              <w:tab w:val="right" w:leader="dot" w:pos="9350"/>
+            </w:tabs>
+            <w:rPr>
+              <w:rFonts w:eastAsiaTheme="minorEastAsia"/>
+              <w:noProof/>
+            </w:rPr>
+          </w:pPr>
+          <w:hyperlink w:anchor="_Toc395798163" w:history="1">
+            <w:r>
+              <w:rPr>
+                <w:rStyle w:val="Hyperlink"/>
+                <w:noProof/>
+              </w:rPr>
+              <w:t>Changes:</w:t>
+            </w:r>
+            <w:r>
+              <w:rPr>
+                <w:noProof/>
+                <w:webHidden/>
+              </w:rPr>
+              <w:tab/>
+            </w:r>
+            <w:r>
+              <w:rPr>
+                <w:noProof/>
+                <w:webHidden/>
+              </w:rPr>
+              <w:fldChar w:fldCharType="begin"/>
+            </w:r>
+            <w:r>
+              <w:rPr>
+                <w:noProof/>
+                <w:webHidden/>
+              </w:rPr>
+              <w:instrText xml:space="preserve"> PAGEREF _Toc395798163 \h </w:instrText>
+            </w:r>
+            <w:r>
+              <w:rPr>
+                <w:noProof/>
+                <w:webHidden/>
+              </w:rPr>
+            </w:r>
+            <w:r>
+              <w:rPr>
+                <w:noProof/>
+                <w:webHidden/>
+              </w:rPr>
+              <w:fldChar w:fldCharType="separate"/>
+            </w:r>
+            <w:r>
+              <w:rPr>
+                <w:noProof/>
+                <w:webHidden/>
+              </w:rPr>
+              <w:t>3</w:t>
             </w:r>
             <w:r>
               <w:rPr>
@@ -601,13 +695,13 @@
               <w:noProof/>
             </w:rPr>
           </w:pPr>
-          <w:hyperlink w:anchor="_Toc395715621" w:history="1">
+          <w:hyperlink w:anchor="_Toc395798164" w:history="1">
             <w:r>
               <w:rPr>
                 <w:rStyle w:val="Hyperlink"/>
                 <w:noProof/>
               </w:rPr>
-              <w:t>Frameworks:</w:t>
+              <w:t>Cost Center Change:</w:t>
             </w:r>
             <w:r>
               <w:rPr>
@@ -628,7 +722,7 @@
                 <w:noProof/>
                 <w:webHidden/>
               </w:rPr>
-              <w:instrText xml:space="preserve"> PAGEREF _Toc395715621 \h </w:instrText>
+              <w:instrText xml:space="preserve"> PAGEREF _Toc395798164 \h </w:instrText>
             </w:r>
             <w:r>
               <w:rPr>
@@ -648,7 +742,7 @@
                 <w:noProof/>
                 <w:webHidden/>
               </w:rPr>
-              <w:t>2</w:t>
+              <w:t>3</w:t>
             </w:r>
             <w:r>
               <w:rPr>
@@ -659,6 +753,191 @@
             </w:r>
           </w:hyperlink>
         </w:p>
+        <w:p>
+          <w:pPr>
+            <w:pStyle w:val="TOC3"/>
+            <w:tabs>
+              <w:tab w:val="right" w:leader="dot" w:pos="9350"/>
+            </w:tabs>
+            <w:rPr>
+              <w:rFonts w:eastAsiaTheme="minorEastAsia"/>
+              <w:noProof/>
+            </w:rPr>
+          </w:pPr>
+          <w:hyperlink w:anchor="_Toc395798165" w:history="1">
+            <w:r>
+              <w:rPr>
+                <w:rStyle w:val="Hyperlink"/>
+                <w:noProof/>
+              </w:rPr>
+              <w:t>Email Change:</w:t>
+            </w:r>
+            <w:r>
+              <w:rPr>
+                <w:noProof/>
+                <w:webHidden/>
+              </w:rPr>
+              <w:tab/>
+            </w:r>
+            <w:r>
+              <w:rPr>
+                <w:noProof/>
+                <w:webHidden/>
+              </w:rPr>
+              <w:fldChar w:fldCharType="begin"/>
+            </w:r>
+            <w:r>
+              <w:rPr>
+                <w:noProof/>
+                <w:webHidden/>
+              </w:rPr>
+              <w:instrText xml:space="preserve"> PAGEREF _Toc395798165 \h </w:instrText>
+            </w:r>
+            <w:r>
+              <w:rPr>
+                <w:noProof/>
+                <w:webHidden/>
+              </w:rPr>
+            </w:r>
+            <w:r>
+              <w:rPr>
+                <w:noProof/>
+                <w:webHidden/>
+              </w:rPr>
+              <w:fldChar w:fldCharType="separate"/>
+            </w:r>
+            <w:r>
+              <w:rPr>
+                <w:noProof/>
+                <w:webHidden/>
+              </w:rPr>
+              <w:t>3</w:t>
+            </w:r>
+            <w:r>
+              <w:rPr>
+                <w:noProof/>
+                <w:webHidden/>
+              </w:rPr>
+              <w:fldChar w:fldCharType="end"/>
+            </w:r>
+          </w:hyperlink>
+        </w:p>
+        <w:bookmarkStart w:id="0" w:name="_GoBack"/>
+        <w:p>
+          <w:pPr>
+            <w:pStyle w:val="TOC3"/>
+            <w:tabs>
+              <w:tab w:val="right" w:leader="dot" w:pos="9350"/>
+            </w:tabs>
+            <w:rPr>
+              <w:rFonts w:eastAsiaTheme="minorEastAsia"/>
+              <w:noProof/>
+            </w:rPr>
+          </w:pPr>
+          <w:r>
+            <w:rPr>
+              <w:rStyle w:val="Hyperlink"/>
+              <w:noProof/>
+            </w:rPr>
+            <w:fldChar w:fldCharType="begin"/>
+          </w:r>
+          <w:r>
+            <w:rPr>
+              <w:rStyle w:val="Hyperlink"/>
+              <w:noProof/>
+            </w:rPr>
+            <w:instrText xml:space="preserve"> </w:instrText>
+          </w:r>
+          <w:r>
+            <w:rPr>
+              <w:noProof/>
+            </w:rPr>
+            <w:instrText>HYPERLINK \l "_Toc395798166"</w:instrText>
+          </w:r>
+          <w:r>
+            <w:rPr>
+              <w:rStyle w:val="Hyperlink"/>
+              <w:noProof/>
+            </w:rPr>
+            <w:instrText xml:space="preserve"> </w:instrText>
+          </w:r>
+          <w:r>
+            <w:rPr>
+              <w:rStyle w:val="Hyperlink"/>
+              <w:noProof/>
+            </w:rPr>
+          </w:r>
+          <w:r>
+            <w:rPr>
+              <w:rStyle w:val="Hyperlink"/>
+              <w:noProof/>
+            </w:rPr>
+            <w:fldChar w:fldCharType="separate"/>
+          </w:r>
+          <w:r>
+            <w:rPr>
+              <w:rStyle w:val="Hyperlink"/>
+              <w:noProof/>
+            </w:rPr>
+            <w:t>Password Change:</w:t>
+          </w:r>
+          <w:r>
+            <w:rPr>
+              <w:noProof/>
+              <w:webHidden/>
+            </w:rPr>
+            <w:tab/>
+          </w:r>
+          <w:r>
+            <w:rPr>
+              <w:noProof/>
+              <w:webHidden/>
+            </w:rPr>
+            <w:fldChar w:fldCharType="begin"/>
+          </w:r>
+          <w:r>
+            <w:rPr>
+              <w:noProof/>
+              <w:webHidden/>
+            </w:rPr>
+            <w:instrText xml:space="preserve"> PAGEREF _Toc395798166 \h </w:instrText>
+          </w:r>
+          <w:r>
+            <w:rPr>
+              <w:noProof/>
+              <w:webHidden/>
+            </w:rPr>
+          </w:r>
+          <w:r>
+            <w:rPr>
+              <w:noProof/>
+              <w:webHidden/>
+            </w:rPr>
+            <w:fldChar w:fldCharType="separate"/>
+          </w:r>
+          <w:r>
+            <w:rPr>
+              <w:noProof/>
+              <w:webHidden/>
+            </w:rPr>
+            <w:t>3</w:t>
+          </w:r>
+          <w:r>
+            <w:rPr>
+              <w:noProof/>
+              <w:webHidden/>
+            </w:rPr>
+            <w:fldChar w:fldCharType="end"/>
+          </w:r>
+          <w:r>
+            <w:rPr>
+              <w:rStyle w:val="Hyperlink"/>
+              <w:noProof/>
+            </w:rPr>
+            <w:fldChar w:fldCharType="end"/>
+          </w:r>
+        </w:p>
+        <w:bookmarkEnd w:id="0"/>
         <w:p>
           <w:r>
             <w:rPr>
@@ -680,12 +959,12 @@
       <w:pPr>
         <w:pStyle w:val="Heading2"/>
       </w:pPr>
-      <w:bookmarkStart w:id="0" w:name="_Toc395715618"/>
+      <w:bookmarkStart w:id="1" w:name="_Toc395798160"/>
       <w:r>
         <w:lastRenderedPageBreak/>
         <w:t>Prerequisites:</w:t>
       </w:r>
-      <w:bookmarkEnd w:id="0"/>
+      <w:bookmarkEnd w:id="1"/>
       <w:r>
         <w:t xml:space="preserve"> </w:t>
       </w:r>
@@ -694,11 +973,11 @@
       <w:pPr>
         <w:pStyle w:val="Heading3"/>
       </w:pPr>
-      <w:bookmarkStart w:id="1" w:name="_Toc395715619"/>
+      <w:bookmarkStart w:id="2" w:name="_Toc395798161"/>
       <w:r>
         <w:t>Equipment Required:</w:t>
       </w:r>
-      <w:bookmarkEnd w:id="1"/>
+      <w:bookmarkEnd w:id="2"/>
     </w:p>
     <w:p/>
     <w:p>
@@ -740,7 +1019,7 @@
       <w:pPr>
         <w:pStyle w:val="Heading3"/>
       </w:pPr>
-      <w:bookmarkStart w:id="2" w:name="_Toc395715620"/>
+      <w:bookmarkStart w:id="3" w:name="_Toc395798162"/>
       <w:r>
         <w:t>Configuration [</w:t>
       </w:r>
@@ -750,7 +1029,7 @@
       <w:r>
         <w:t>:</w:t>
       </w:r>
-      <w:bookmarkEnd w:id="2"/>
+      <w:bookmarkEnd w:id="3"/>
       <w:r>
         <w:t xml:space="preserve"> </w:t>
       </w:r>
@@ -793,7 +1072,15 @@
         </w:rPr>
       </w:pPr>
       <w:r>
-        <w:t xml:space="preserve">Import the .sql file into MYSQL  </w:t>
+        <w:t>Import the .</w:t>
+      </w:r>
+      <w:proofErr w:type="spellStart"/>
+      <w:r>
+        <w:t>sql</w:t>
+      </w:r>
+      <w:proofErr w:type="spellEnd"/>
+      <w:r>
+        <w:t xml:space="preserve"> file into MYSQL  </w:t>
       </w:r>
       <w:r>
         <w:rPr>
@@ -812,7 +1099,23 @@
         </w:numPr>
       </w:pPr>
       <w:r>
-        <w:t>The System should now be available by typing in the web browser of the local machine: localhost/careycarsystem/</w:t>
+        <w:t xml:space="preserve">The System should now be available by typing in the web browser of the local machine: </w:t>
+      </w:r>
+      <w:proofErr w:type="spellStart"/>
+      <w:r>
+        <w:t>localhost</w:t>
+      </w:r>
+      <w:proofErr w:type="spellEnd"/>
+      <w:r>
+        <w:t>/</w:t>
+      </w:r>
+      <w:proofErr w:type="spellStart"/>
+      <w:r>
+        <w:t>careycarsystem</w:t>
+      </w:r>
+      <w:proofErr w:type="spellEnd"/>
+      <w:r>
+        <w:t>/</w:t>
       </w:r>
     </w:p>
     <w:p>
@@ -865,36 +1168,55 @@
         <w:t>After Configuration, the system will be in full operation and can start taking requests.</w:t>
       </w:r>
     </w:p>
+    <w:p/>
+    <w:p/>
+    <w:p/>
+    <w:p/>
+    <w:p/>
+    <w:p/>
+    <w:p/>
+    <w:p/>
+    <w:p/>
+    <w:p/>
+    <w:p/>
     <w:p>
       <w:pPr>
-        <w:ind w:left="284"/>
-        <w:rPr>
-          <w:b/>
-        </w:rPr>
-      </w:pPr>
-      <w:bookmarkStart w:id="3" w:name="_GoBack"/>
-      <w:bookmarkEnd w:id="3"/>
+        <w:pStyle w:val="Heading2"/>
+      </w:pPr>
+      <w:bookmarkStart w:id="4" w:name="_Toc395798163"/>
+      <w:r>
+        <w:lastRenderedPageBreak/>
+        <w:t>Changes:</w:t>
+      </w:r>
+      <w:bookmarkEnd w:id="4"/>
+      <w:r>
+        <w:t xml:space="preserve"> </w:t>
+      </w:r>
     </w:p>
     <w:p>
       <w:pPr>
         <w:pStyle w:val="Heading3"/>
       </w:pPr>
-      <w:bookmarkStart w:id="4" w:name="_Toc395715621"/>
-      <w:r>
-        <w:t>Frameworks:</w:t>
-      </w:r>
-      <w:bookmarkEnd w:id="4"/>
+      <w:bookmarkStart w:id="5" w:name="_Toc395798164"/>
+      <w:r>
+        <w:t>Cost Center Change:</w:t>
+      </w:r>
+      <w:bookmarkEnd w:id="5"/>
+      <w:r>
+        <w:t xml:space="preserve"> </w:t>
+      </w:r>
     </w:p>
+    <w:p/>
     <w:p>
       <w:pPr>
         <w:pStyle w:val="ListParagraph"/>
         <w:numPr>
           <w:ilvl w:val="0"/>
-          <w:numId w:val="7"/>
+          <w:numId w:val="8"/>
         </w:numPr>
       </w:pPr>
       <w:r>
-        <w:t xml:space="preserve">Bootstrap 3 </w:t>
+        <w:t>On the laptop go the directory: C:/xampp/htdocs/</w:t>
       </w:r>
     </w:p>
     <w:p>
@@ -902,15 +1224,234 @@
         <w:pStyle w:val="ListParagraph"/>
         <w:numPr>
           <w:ilvl w:val="0"/>
-          <w:numId w:val="7"/>
+          <w:numId w:val="8"/>
         </w:numPr>
       </w:pPr>
       <w:r>
-        <w:t>jQuery</w:t>
-      </w:r>
+        <w:t xml:space="preserve">Find the file called: </w:t>
+      </w:r>
+      <w:proofErr w:type="spellStart"/>
+      <w:r>
+        <w:t>payment_credentials.php</w:t>
+      </w:r>
+      <w:proofErr w:type="spellEnd"/>
     </w:p>
+    <w:p>
+      <w:pPr>
+        <w:pStyle w:val="ListParagraph"/>
+        <w:numPr>
+          <w:ilvl w:val="0"/>
+          <w:numId w:val="8"/>
+        </w:numPr>
+      </w:pPr>
+      <w:r>
+        <w:t xml:space="preserve">You should see the following code: </w:t>
+      </w:r>
+    </w:p>
+    <w:p>
+      <w:pPr>
+        <w:pStyle w:val="ListParagraph"/>
+        <w:rPr>
+          <w:rFonts w:ascii="Courier New" w:hAnsi="Courier New" w:cs="Courier New"/>
+        </w:rPr>
+      </w:pPr>
+      <w:proofErr w:type="gramStart"/>
+      <w:r>
+        <w:rPr>
+          <w:rFonts w:ascii="Courier New" w:hAnsi="Courier New" w:cs="Courier New"/>
+        </w:rPr>
+        <w:t>&lt;?</w:t>
+      </w:r>
+      <w:proofErr w:type="spellStart"/>
+      <w:r>
+        <w:rPr>
+          <w:rFonts w:ascii="Courier New" w:hAnsi="Courier New" w:cs="Courier New"/>
+        </w:rPr>
+        <w:t>php</w:t>
+      </w:r>
+      <w:proofErr w:type="spellEnd"/>
+      <w:proofErr w:type="gramEnd"/>
+    </w:p>
+    <w:p>
+      <w:pPr>
+        <w:pStyle w:val="ListParagraph"/>
+        <w:rPr>
+          <w:rFonts w:ascii="Courier New" w:hAnsi="Courier New" w:cs="Courier New"/>
+        </w:rPr>
+      </w:pPr>
+      <w:r>
+        <w:rPr>
+          <w:rFonts w:ascii="Courier New" w:hAnsi="Courier New" w:cs="Courier New"/>
+        </w:rPr>
+        <w:tab/>
+        <w:t>$</w:t>
+      </w:r>
+      <w:proofErr w:type="spellStart"/>
+      <w:r>
+        <w:rPr>
+          <w:rFonts w:ascii="Courier New" w:hAnsi="Courier New" w:cs="Courier New"/>
+        </w:rPr>
+        <w:t>CCenter</w:t>
+      </w:r>
+      <w:proofErr w:type="spellEnd"/>
+      <w:r>
+        <w:rPr>
+          <w:rFonts w:ascii="Courier New" w:hAnsi="Courier New" w:cs="Courier New"/>
+        </w:rPr>
+        <w:t xml:space="preserve"> = "313211"; </w:t>
+      </w:r>
+    </w:p>
+    <w:p>
+      <w:pPr>
+        <w:pStyle w:val="ListParagraph"/>
+        <w:rPr>
+          <w:rFonts w:ascii="Courier New" w:hAnsi="Courier New" w:cs="Courier New"/>
+        </w:rPr>
+      </w:pPr>
+      <w:r>
+        <w:rPr>
+          <w:rFonts w:ascii="Courier New" w:hAnsi="Courier New" w:cs="Courier New"/>
+        </w:rPr>
+        <w:tab/>
+        <w:t>$</w:t>
+      </w:r>
+      <w:proofErr w:type="spellStart"/>
+      <w:r>
+        <w:rPr>
+          <w:rFonts w:ascii="Courier New" w:hAnsi="Courier New" w:cs="Courier New"/>
+        </w:rPr>
+        <w:t>GLCode</w:t>
+      </w:r>
+      <w:proofErr w:type="spellEnd"/>
+      <w:r>
+        <w:rPr>
+          <w:rFonts w:ascii="Courier New" w:hAnsi="Courier New" w:cs="Courier New"/>
+        </w:rPr>
+        <w:t xml:space="preserve"> = "650003"; </w:t>
+      </w:r>
+    </w:p>
+    <w:p>
+      <w:pPr>
+        <w:pStyle w:val="ListParagraph"/>
+        <w:rPr>
+          <w:rFonts w:ascii="Courier New" w:hAnsi="Courier New" w:cs="Courier New"/>
+        </w:rPr>
+      </w:pPr>
+      <w:r>
+        <w:rPr>
+          <w:rFonts w:ascii="Courier New" w:hAnsi="Courier New" w:cs="Courier New"/>
+        </w:rPr>
+        <w:t>?&gt;</w:t>
+      </w:r>
+    </w:p>
+    <w:p>
+      <w:pPr>
+        <w:pStyle w:val="ListParagraph"/>
+        <w:numPr>
+          <w:ilvl w:val="0"/>
+          <w:numId w:val="8"/>
+        </w:numPr>
+      </w:pPr>
+      <w:proofErr w:type="spellStart"/>
+      <w:r>
+        <w:t>CCenter</w:t>
+      </w:r>
+      <w:proofErr w:type="spellEnd"/>
+      <w:r>
+        <w:t xml:space="preserve"> = Cost Center and </w:t>
+      </w:r>
+      <w:proofErr w:type="spellStart"/>
+      <w:r>
+        <w:t>GLCode</w:t>
+      </w:r>
+      <w:proofErr w:type="spellEnd"/>
+      <w:r>
+        <w:t xml:space="preserve"> = </w:t>
+      </w:r>
+      <w:proofErr w:type="spellStart"/>
+      <w:r>
+        <w:t>GLCode</w:t>
+      </w:r>
+      <w:proofErr w:type="spellEnd"/>
+    </w:p>
+    <w:p>
+      <w:pPr>
+        <w:pStyle w:val="ListParagraph"/>
+        <w:numPr>
+          <w:ilvl w:val="0"/>
+          <w:numId w:val="8"/>
+        </w:numPr>
+      </w:pPr>
+      <w:r>
+        <w:t xml:space="preserve">Change the credential you would like to change. </w:t>
+      </w:r>
+    </w:p>
+    <w:p>
+      <w:pPr>
+        <w:pStyle w:val="Heading3"/>
+      </w:pPr>
+      <w:bookmarkStart w:id="6" w:name="_Toc395798165"/>
+      <w:r>
+        <w:t>Email Change:</w:t>
+      </w:r>
+      <w:bookmarkEnd w:id="6"/>
+      <w:r>
+        <w:t xml:space="preserve"> </w:t>
+      </w:r>
+    </w:p>
+    <w:p/>
+    <w:p>
+      <w:r>
+        <w:t xml:space="preserve">You will be able to change the email that the system emails from at any time. All you have to do is change the account on the BlackBerry Device that the system is attached too. </w:t>
+      </w:r>
+    </w:p>
+    <w:p/>
+    <w:p>
+      <w:pPr>
+        <w:pStyle w:val="Heading3"/>
+      </w:pPr>
+      <w:bookmarkStart w:id="7" w:name="_Toc395798166"/>
+      <w:r>
+        <w:t>Password Change:</w:t>
+      </w:r>
+      <w:bookmarkEnd w:id="7"/>
+      <w:r>
+        <w:t xml:space="preserve"> </w:t>
+      </w:r>
+    </w:p>
+    <w:p/>
+    <w:p>
+      <w:r>
+        <w:t xml:space="preserve">If you ever need to change a password then please go to this </w:t>
+      </w:r>
+      <w:proofErr w:type="gramStart"/>
+      <w:r>
+        <w:t>address(</w:t>
+      </w:r>
+      <w:proofErr w:type="gramEnd"/>
+      <w:r>
+        <w:t xml:space="preserve">On the machine the application is hosted on): </w:t>
+      </w:r>
+    </w:p>
+    <w:p>
+      <w:hyperlink r:id="rId11" w:history="1">
+        <w:r>
+          <w:rPr>
+            <w:rStyle w:val="Hyperlink"/>
+          </w:rPr>
+          <w:t>http://localhost:8080/carercarsystem/resetpassword.php</w:t>
+        </w:r>
+      </w:hyperlink>
+    </w:p>
+    <w:p>
+      <w:r>
+        <w:t xml:space="preserve">Enter the users email and then let them enter the NEW password they want. The application will deal with the encryption and replacing off the old password by itself. </w:t>
+      </w:r>
+    </w:p>
+    <w:p/>
+    <w:p/>
     <w:sectPr>
-      <w:headerReference w:type="default" r:id="rId11"/>
+      <w:headerReference w:type="default" r:id="rId12"/>
       <w:pgSz w:w="12240" w:h="15840"/>
       <w:pgMar w:top="1440" w:right="1440" w:bottom="1440" w:left="1440" w:header="720" w:footer="720" w:gutter="0"/>
       <w:pgNumType w:start="0"/>
@@ -978,8 +1519,13 @@
     <w:pPr>
       <w:pStyle w:val="Header"/>
     </w:pPr>
+    <w:proofErr w:type="spellStart"/>
     <w:r>
-      <w:t>Kiran Patel</w:t>
+      <w:t>Kiran</w:t>
+    </w:r>
+    <w:proofErr w:type="spellEnd"/>
+    <w:r>
+      <w:t xml:space="preserve"> Patel</w:t>
     </w:r>
     <w:r>
       <w:ptab w:relativeTo="margin" w:alignment="center" w:leader="none"/>
@@ -1003,7 +1549,7 @@
       <w:rPr>
         <w:noProof/>
       </w:rPr>
-      <w:t>2</w:t>
+      <w:t>1</w:t>
     </w:r>
     <w:r>
       <w:rPr>
@@ -1131,6 +1677,92 @@
     </w:lvl>
   </w:abstractNum>
   <w:abstractNum w:abstractNumId="1">
+    <w:nsid w:val="1E8C053F"/>
+    <w:multiLevelType w:val="hybridMultilevel"/>
+    <w:tmpl w:val="CB6A1948"/>
+    <w:lvl w:ilvl="0" w:tplc="0409000F">
+      <w:start w:val="1"/>
+      <w:numFmt w:val="decimal"/>
+      <w:lvlText w:val="%1."/>
+      <w:lvlJc w:val="left"/>
+      <w:pPr>
+        <w:ind w:left="720" w:hanging="360"/>
+      </w:pPr>
+    </w:lvl>
+    <w:lvl w:ilvl="1" w:tplc="04090019" w:tentative="1">
+      <w:start w:val="1"/>
+      <w:numFmt w:val="lowerLetter"/>
+      <w:lvlText w:val="%2."/>
+      <w:lvlJc w:val="left"/>
+      <w:pPr>
+        <w:ind w:left="1440" w:hanging="360"/>
+      </w:pPr>
+    </w:lvl>
+    <w:lvl w:ilvl="2" w:tplc="0409001B" w:tentative="1">
+      <w:start w:val="1"/>
+      <w:numFmt w:val="lowerRoman"/>
+      <w:lvlText w:val="%3."/>
+      <w:lvlJc w:val="right"/>
+      <w:pPr>
+        <w:ind w:left="2160" w:hanging="180"/>
+      </w:pPr>
+    </w:lvl>
+    <w:lvl w:ilvl="3" w:tplc="0409000F" w:tentative="1">
+      <w:start w:val="1"/>
+      <w:numFmt w:val="decimal"/>
+      <w:lvlText w:val="%4."/>
+      <w:lvlJc w:val="left"/>
+      <w:pPr>
+        <w:ind w:left="2880" w:hanging="360"/>
+      </w:pPr>
+    </w:lvl>
+    <w:lvl w:ilvl="4" w:tplc="04090019" w:tentative="1">
+      <w:start w:val="1"/>
+      <w:numFmt w:val="lowerLetter"/>
+      <w:lvlText w:val="%5."/>
+      <w:lvlJc w:val="left"/>
+      <w:pPr>
+        <w:ind w:left="3600" w:hanging="360"/>
+      </w:pPr>
+    </w:lvl>
+    <w:lvl w:ilvl="5" w:tplc="0409001B" w:tentative="1">
+      <w:start w:val="1"/>
+      <w:numFmt w:val="lowerRoman"/>
+      <w:lvlText w:val="%6."/>
+      <w:lvlJc w:val="right"/>
+      <w:pPr>
+        <w:ind w:left="4320" w:hanging="180"/>
+      </w:pPr>
+    </w:lvl>
+    <w:lvl w:ilvl="6" w:tplc="0409000F" w:tentative="1">
+      <w:start w:val="1"/>
+      <w:numFmt w:val="decimal"/>
+      <w:lvlText w:val="%7."/>
+      <w:lvlJc w:val="left"/>
+      <w:pPr>
+        <w:ind w:left="5040" w:hanging="360"/>
+      </w:pPr>
+    </w:lvl>
+    <w:lvl w:ilvl="7" w:tplc="04090019" w:tentative="1">
+      <w:start w:val="1"/>
+      <w:numFmt w:val="lowerLetter"/>
+      <w:lvlText w:val="%8."/>
+      <w:lvlJc w:val="left"/>
+      <w:pPr>
+        <w:ind w:left="5760" w:hanging="360"/>
+      </w:pPr>
+    </w:lvl>
+    <w:lvl w:ilvl="8" w:tplc="0409001B" w:tentative="1">
+      <w:start w:val="1"/>
+      <w:numFmt w:val="lowerRoman"/>
+      <w:lvlText w:val="%9."/>
+      <w:lvlJc w:val="right"/>
+      <w:pPr>
+        <w:ind w:left="6480" w:hanging="180"/>
+      </w:pPr>
+    </w:lvl>
+  </w:abstractNum>
+  <w:abstractNum w:abstractNumId="2">
     <w:nsid w:val="24B15881"/>
     <w:multiLevelType w:val="hybridMultilevel"/>
     <w:tmpl w:val="10BA1926"/>
@@ -1243,7 +1875,7 @@
       </w:rPr>
     </w:lvl>
   </w:abstractNum>
-  <w:abstractNum w:abstractNumId="2">
+  <w:abstractNum w:abstractNumId="3">
     <w:nsid w:val="509A5AA8"/>
     <w:multiLevelType w:val="hybridMultilevel"/>
     <w:tmpl w:val="DBCE0918"/>
@@ -1334,7 +1966,7 @@
       </w:pPr>
     </w:lvl>
   </w:abstractNum>
-  <w:abstractNum w:abstractNumId="3">
+  <w:abstractNum w:abstractNumId="4">
     <w:nsid w:val="540A5C3D"/>
     <w:multiLevelType w:val="hybridMultilevel"/>
     <w:tmpl w:val="D93C5A4A"/>
@@ -1447,7 +2079,7 @@
       </w:rPr>
     </w:lvl>
   </w:abstractNum>
-  <w:abstractNum w:abstractNumId="4">
+  <w:abstractNum w:abstractNumId="5">
     <w:nsid w:val="541D1D58"/>
     <w:multiLevelType w:val="hybridMultilevel"/>
     <w:tmpl w:val="FE5E0B16"/>
@@ -1533,7 +2165,7 @@
       </w:pPr>
     </w:lvl>
   </w:abstractNum>
-  <w:abstractNum w:abstractNumId="5">
+  <w:abstractNum w:abstractNumId="6">
     <w:nsid w:val="65262BB2"/>
     <w:multiLevelType w:val="hybridMultilevel"/>
     <w:tmpl w:val="F52E91D8"/>
@@ -1646,7 +2278,93 @@
       </w:rPr>
     </w:lvl>
   </w:abstractNum>
-  <w:abstractNum w:abstractNumId="6">
+  <w:abstractNum w:abstractNumId="7">
+    <w:nsid w:val="750348B7"/>
+    <w:multiLevelType w:val="hybridMultilevel"/>
+    <w:tmpl w:val="CB6A1948"/>
+    <w:lvl w:ilvl="0" w:tplc="0409000F">
+      <w:start w:val="1"/>
+      <w:numFmt w:val="decimal"/>
+      <w:lvlText w:val="%1."/>
+      <w:lvlJc w:val="left"/>
+      <w:pPr>
+        <w:ind w:left="720" w:hanging="360"/>
+      </w:pPr>
+    </w:lvl>
+    <w:lvl w:ilvl="1" w:tplc="04090019" w:tentative="1">
+      <w:start w:val="1"/>
+      <w:numFmt w:val="lowerLetter"/>
+      <w:lvlText w:val="%2."/>
+      <w:lvlJc w:val="left"/>
+      <w:pPr>
+        <w:ind w:left="1440" w:hanging="360"/>
+      </w:pPr>
+    </w:lvl>
+    <w:lvl w:ilvl="2" w:tplc="0409001B" w:tentative="1">
+      <w:start w:val="1"/>
+      <w:numFmt w:val="lowerRoman"/>
+      <w:lvlText w:val="%3."/>
+      <w:lvlJc w:val="right"/>
+      <w:pPr>
+        <w:ind w:left="2160" w:hanging="180"/>
+      </w:pPr>
+    </w:lvl>
+    <w:lvl w:ilvl="3" w:tplc="0409000F" w:tentative="1">
+      <w:start w:val="1"/>
+      <w:numFmt w:val="decimal"/>
+      <w:lvlText w:val="%4."/>
+      <w:lvlJc w:val="left"/>
+      <w:pPr>
+        <w:ind w:left="2880" w:hanging="360"/>
+      </w:pPr>
+    </w:lvl>
+    <w:lvl w:ilvl="4" w:tplc="04090019" w:tentative="1">
+      <w:start w:val="1"/>
+      <w:numFmt w:val="lowerLetter"/>
+      <w:lvlText w:val="%5."/>
+      <w:lvlJc w:val="left"/>
+      <w:pPr>
+        <w:ind w:left="3600" w:hanging="360"/>
+      </w:pPr>
+    </w:lvl>
+    <w:lvl w:ilvl="5" w:tplc="0409001B" w:tentative="1">
+      <w:start w:val="1"/>
+      <w:numFmt w:val="lowerRoman"/>
+      <w:lvlText w:val="%6."/>
+      <w:lvlJc w:val="right"/>
+      <w:pPr>
+        <w:ind w:left="4320" w:hanging="180"/>
+      </w:pPr>
+    </w:lvl>
+    <w:lvl w:ilvl="6" w:tplc="0409000F" w:tentative="1">
+      <w:start w:val="1"/>
+      <w:numFmt w:val="decimal"/>
+      <w:lvlText w:val="%7."/>
+      <w:lvlJc w:val="left"/>
+      <w:pPr>
+        <w:ind w:left="5040" w:hanging="360"/>
+      </w:pPr>
+    </w:lvl>
+    <w:lvl w:ilvl="7" w:tplc="04090019" w:tentative="1">
+      <w:start w:val="1"/>
+      <w:numFmt w:val="lowerLetter"/>
+      <w:lvlText w:val="%8."/>
+      <w:lvlJc w:val="left"/>
+      <w:pPr>
+        <w:ind w:left="5760" w:hanging="360"/>
+      </w:pPr>
+    </w:lvl>
+    <w:lvl w:ilvl="8" w:tplc="0409001B" w:tentative="1">
+      <w:start w:val="1"/>
+      <w:numFmt w:val="lowerRoman"/>
+      <w:lvlText w:val="%9."/>
+      <w:lvlJc w:val="right"/>
+      <w:pPr>
+        <w:ind w:left="6480" w:hanging="180"/>
+      </w:pPr>
+    </w:lvl>
+  </w:abstractNum>
+  <w:abstractNum w:abstractNumId="8">
     <w:nsid w:val="79B144E4"/>
     <w:multiLevelType w:val="hybridMultilevel"/>
     <w:tmpl w:val="412A5A74"/>
@@ -1760,24 +2478,30 @@
     </w:lvl>
   </w:abstractNum>
   <w:num w:numId="1">
-    <w:abstractNumId w:val="3"/>
+    <w:abstractNumId w:val="4"/>
   </w:num>
   <w:num w:numId="2">
     <w:abstractNumId w:val="0"/>
   </w:num>
   <w:num w:numId="3">
+    <w:abstractNumId w:val="8"/>
+  </w:num>
+  <w:num w:numId="4">
+    <w:abstractNumId w:val="5"/>
+  </w:num>
+  <w:num w:numId="5">
     <w:abstractNumId w:val="6"/>
   </w:num>
-  <w:num w:numId="4">
-    <w:abstractNumId w:val="4"/>
+  <w:num w:numId="6">
+    <w:abstractNumId w:val="3"/>
   </w:num>
-  <w:num w:numId="5">
-    <w:abstractNumId w:val="5"/>
-  </w:num>
-  <w:num w:numId="6">
+  <w:num w:numId="7">
     <w:abstractNumId w:val="2"/>
   </w:num>
-  <w:num w:numId="7">
+  <w:num w:numId="8">
+    <w:abstractNumId w:val="7"/>
+  </w:num>
+  <w:num w:numId="9">
     <w:abstractNumId w:val="1"/>
   </w:num>
 </w:numbering>
@@ -2868,32 +3592,6 @@
         </w:p>
       </w:docPartBody>
     </w:docPart>
-    <w:docPart>
-      <w:docPartPr>
-        <w:name w:val="AE2CD88C80DA41A7A71F121E8235ABAB"/>
-        <w:category>
-          <w:name w:val="General"/>
-          <w:gallery w:val="placeholder"/>
-        </w:category>
-        <w:types>
-          <w:type w:val="bbPlcHdr"/>
-        </w:types>
-        <w:behaviors>
-          <w:behavior w:val="content"/>
-        </w:behaviors>
-        <w:guid w:val="{9A5E1B15-2738-432A-B9C6-DB57689791F1}"/>
-      </w:docPartPr>
-      <w:docPartBody>
-        <w:p>
-          <w:pPr>
-            <w:pStyle w:val="AE2CD88C80DA41A7A71F121E8235ABAB"/>
-          </w:pPr>
-          <w:r>
-            <w:t>[Type the abstract of the document here. The abstract is typically a short summary of the contents of the document. Type the abstract of the document here. The abstract is typically a short summary of the contents of the document.]</w:t>
-          </w:r>
-        </w:p>
-      </w:docPartBody>
-    </w:docPart>
   </w:docParts>
 </w:glossaryDocument>
 </file>
@@ -2966,8 +3664,10 @@
   </w:compat>
   <w:rsids>
     <w:rsidRoot w:val="00490F82"/>
+    <w:rsid w:val="0008792A"/>
     <w:rsid w:val="00467E10"/>
     <w:rsid w:val="00490F82"/>
+    <w:rsid w:val="00E343EB"/>
   </w:rsids>
   <m:mathPr>
     <m:mathFont m:val="Cambria Math"/>
@@ -3741,7 +4441,7 @@
 </file>
 
 <file path=customXml/itemProps2.xml><?xml version="1.0" encoding="utf-8"?>
-<ds:datastoreItem xmlns:ds="http://schemas.openxmlformats.org/officeDocument/2006/customXml" ds:itemID="{48B5EEFD-DD7F-4DD2-B9F7-3D8005901201}">
+<ds:datastoreItem xmlns:ds="http://schemas.openxmlformats.org/officeDocument/2006/customXml" ds:itemID="{D3FC5B34-237A-428C-9C2C-107E27FE7E43}">
   <ds:schemaRefs>
     <ds:schemaRef ds:uri="http://schemas.openxmlformats.org/officeDocument/2006/bibliography"/>
   </ds:schemaRefs>

</xml_diff>

<commit_message>
added issues, known issues, and improvements
</commit_message>
<xml_diff>
--- a/Carey Car Scheduling System Documentation.docx
+++ b/Carey Car Scheduling System Documentation.docx
@@ -241,23 +241,13 @@
                         <w:bCs/>
                       </w:rPr>
                     </w:pPr>
-                    <w:proofErr w:type="spellStart"/>
                     <w:r>
                       <w:rPr>
                         <w:b/>
                         <w:bCs/>
                         <w:lang w:val="en-GB"/>
                       </w:rPr>
-                      <w:t>Kiran</w:t>
-                    </w:r>
-                    <w:proofErr w:type="spellEnd"/>
-                    <w:r>
-                      <w:rPr>
-                        <w:b/>
-                        <w:bCs/>
-                        <w:lang w:val="en-GB"/>
-                      </w:rPr>
-                      <w:t xml:space="preserve"> Patel</w:t>
+                      <w:t>Kiran Patel</w:t>
                     </w:r>
                   </w:p>
                 </w:tc>
@@ -335,9 +325,6 @@
               <w:sdtPr>
                 <w:alias w:val="Abstract"/>
                 <w:id w:val="8276291"/>
-                <w:placeholder>
-                  <w:docPart w:val="AE2CD88C80DA41A7A71F121E8235ABAB"/>
-                </w:placeholder>
                 <w:dataBinding w:prefixMappings="xmlns:ns0='http://schemas.microsoft.com/office/2006/coverPageProps'" w:xpath="/ns0:CoverPageProperties[1]/ns0:Abstract[1]" w:storeItemID="{55AF091B-3C7A-41E3-B477-F2FDAA23CFDA}"/>
                 <w:text/>
               </w:sdtPr>
@@ -419,7 +406,7 @@
           <w:r>
             <w:fldChar w:fldCharType="separate"/>
           </w:r>
-          <w:hyperlink w:anchor="_Toc395798160" w:history="1">
+          <w:hyperlink w:anchor="_Toc395859883" w:history="1">
             <w:r>
               <w:rPr>
                 <w:rStyle w:val="Hyperlink"/>
@@ -446,7 +433,7 @@
                 <w:noProof/>
                 <w:webHidden/>
               </w:rPr>
-              <w:instrText xml:space="preserve"> PAGEREF _Toc395798160 \h </w:instrText>
+              <w:instrText xml:space="preserve"> PAGEREF _Toc395859883 \h </w:instrText>
             </w:r>
             <w:r>
               <w:rPr>
@@ -488,7 +475,7 @@
               <w:noProof/>
             </w:rPr>
           </w:pPr>
-          <w:hyperlink w:anchor="_Toc395798161" w:history="1">
+          <w:hyperlink w:anchor="_Toc395859884" w:history="1">
             <w:r>
               <w:rPr>
                 <w:rStyle w:val="Hyperlink"/>
@@ -515,7 +502,7 @@
                 <w:noProof/>
                 <w:webHidden/>
               </w:rPr>
-              <w:instrText xml:space="preserve"> PAGEREF _Toc395798161 \h </w:instrText>
+              <w:instrText xml:space="preserve"> PAGEREF _Toc395859884 \h </w:instrText>
             </w:r>
             <w:r>
               <w:rPr>
@@ -557,7 +544,7 @@
               <w:noProof/>
             </w:rPr>
           </w:pPr>
-          <w:hyperlink w:anchor="_Toc395798162" w:history="1">
+          <w:hyperlink w:anchor="_Toc395859885" w:history="1">
             <w:r>
               <w:rPr>
                 <w:rStyle w:val="Hyperlink"/>
@@ -584,7 +571,76 @@
                 <w:noProof/>
                 <w:webHidden/>
               </w:rPr>
-              <w:instrText xml:space="preserve"> PAGEREF _Toc395798162 \h </w:instrText>
+              <w:instrText xml:space="preserve"> PAGEREF _Toc395859885 \h </w:instrText>
+            </w:r>
+            <w:r>
+              <w:rPr>
+                <w:noProof/>
+                <w:webHidden/>
+              </w:rPr>
+            </w:r>
+            <w:r>
+              <w:rPr>
+                <w:noProof/>
+                <w:webHidden/>
+              </w:rPr>
+              <w:fldChar w:fldCharType="separate"/>
+            </w:r>
+            <w:r>
+              <w:rPr>
+                <w:noProof/>
+                <w:webHidden/>
+              </w:rPr>
+              <w:t>2</w:t>
+            </w:r>
+            <w:r>
+              <w:rPr>
+                <w:noProof/>
+                <w:webHidden/>
+              </w:rPr>
+              <w:fldChar w:fldCharType="end"/>
+            </w:r>
+          </w:hyperlink>
+        </w:p>
+        <w:p>
+          <w:pPr>
+            <w:pStyle w:val="TOC3"/>
+            <w:tabs>
+              <w:tab w:val="right" w:leader="dot" w:pos="9350"/>
+            </w:tabs>
+            <w:rPr>
+              <w:rFonts w:eastAsiaTheme="minorEastAsia"/>
+              <w:noProof/>
+            </w:rPr>
+          </w:pPr>
+          <w:hyperlink w:anchor="_Toc395859886" w:history="1">
+            <w:r>
+              <w:rPr>
+                <w:rStyle w:val="Hyperlink"/>
+                <w:noProof/>
+              </w:rPr>
+              <w:t>Frameworks:</w:t>
+            </w:r>
+            <w:r>
+              <w:rPr>
+                <w:noProof/>
+                <w:webHidden/>
+              </w:rPr>
+              <w:tab/>
+            </w:r>
+            <w:r>
+              <w:rPr>
+                <w:noProof/>
+                <w:webHidden/>
+              </w:rPr>
+              <w:fldChar w:fldCharType="begin"/>
+            </w:r>
+            <w:r>
+              <w:rPr>
+                <w:noProof/>
+                <w:webHidden/>
+              </w:rPr>
+              <w:instrText xml:space="preserve"> PAGEREF _Toc395859886 \h </w:instrText>
             </w:r>
             <w:r>
               <w:rPr>
@@ -626,7 +682,7 @@
               <w:noProof/>
             </w:rPr>
           </w:pPr>
-          <w:hyperlink w:anchor="_Toc395798163" w:history="1">
+          <w:hyperlink w:anchor="_Toc395859887" w:history="1">
             <w:r>
               <w:rPr>
                 <w:rStyle w:val="Hyperlink"/>
@@ -653,7 +709,7 @@
                 <w:noProof/>
                 <w:webHidden/>
               </w:rPr>
-              <w:instrText xml:space="preserve"> PAGEREF _Toc395798163 \h </w:instrText>
+              <w:instrText xml:space="preserve"> PAGEREF _Toc395859887 \h </w:instrText>
             </w:r>
             <w:r>
               <w:rPr>
@@ -695,7 +751,7 @@
               <w:noProof/>
             </w:rPr>
           </w:pPr>
-          <w:hyperlink w:anchor="_Toc395798164" w:history="1">
+          <w:hyperlink w:anchor="_Toc395859888" w:history="1">
             <w:r>
               <w:rPr>
                 <w:rStyle w:val="Hyperlink"/>
@@ -722,7 +778,7 @@
                 <w:noProof/>
                 <w:webHidden/>
               </w:rPr>
-              <w:instrText xml:space="preserve"> PAGEREF _Toc395798164 \h </w:instrText>
+              <w:instrText xml:space="preserve"> PAGEREF _Toc395859888 \h </w:instrText>
             </w:r>
             <w:r>
               <w:rPr>
@@ -764,7 +820,7 @@
               <w:noProof/>
             </w:rPr>
           </w:pPr>
-          <w:hyperlink w:anchor="_Toc395798165" w:history="1">
+          <w:hyperlink w:anchor="_Toc395859889" w:history="1">
             <w:r>
               <w:rPr>
                 <w:rStyle w:val="Hyperlink"/>
@@ -791,7 +847,7 @@
                 <w:noProof/>
                 <w:webHidden/>
               </w:rPr>
-              <w:instrText xml:space="preserve"> PAGEREF _Toc395798165 \h </w:instrText>
+              <w:instrText xml:space="preserve"> PAGEREF _Toc395859889 \h </w:instrText>
             </w:r>
             <w:r>
               <w:rPr>
@@ -822,7 +878,6 @@
             </w:r>
           </w:hyperlink>
         </w:p>
-        <w:bookmarkStart w:id="0" w:name="_GoBack"/>
         <w:p>
           <w:pPr>
             <w:pStyle w:val="TOC3"/>
@@ -834,110 +889,616 @@
               <w:noProof/>
             </w:rPr>
           </w:pPr>
-          <w:r>
+          <w:hyperlink w:anchor="_Toc395859890" w:history="1">
+            <w:r>
+              <w:rPr>
+                <w:rStyle w:val="Hyperlink"/>
+                <w:noProof/>
+              </w:rPr>
+              <w:t>Password Change:</w:t>
+            </w:r>
+            <w:r>
+              <w:rPr>
+                <w:noProof/>
+                <w:webHidden/>
+              </w:rPr>
+              <w:tab/>
+            </w:r>
+            <w:r>
+              <w:rPr>
+                <w:noProof/>
+                <w:webHidden/>
+              </w:rPr>
+              <w:fldChar w:fldCharType="begin"/>
+            </w:r>
+            <w:r>
+              <w:rPr>
+                <w:noProof/>
+                <w:webHidden/>
+              </w:rPr>
+              <w:instrText xml:space="preserve"> PAGEREF _Toc395859890 \h </w:instrText>
+            </w:r>
+            <w:r>
+              <w:rPr>
+                <w:noProof/>
+                <w:webHidden/>
+              </w:rPr>
+            </w:r>
+            <w:r>
+              <w:rPr>
+                <w:noProof/>
+                <w:webHidden/>
+              </w:rPr>
+              <w:fldChar w:fldCharType="separate"/>
+            </w:r>
+            <w:r>
+              <w:rPr>
+                <w:noProof/>
+                <w:webHidden/>
+              </w:rPr>
+              <w:t>3</w:t>
+            </w:r>
+            <w:r>
+              <w:rPr>
+                <w:noProof/>
+                <w:webHidden/>
+              </w:rPr>
+              <w:fldChar w:fldCharType="end"/>
+            </w:r>
+          </w:hyperlink>
+        </w:p>
+        <w:p>
+          <w:pPr>
+            <w:pStyle w:val="TOC2"/>
+            <w:tabs>
+              <w:tab w:val="right" w:leader="dot" w:pos="9350"/>
+            </w:tabs>
             <w:rPr>
-              <w:rStyle w:val="Hyperlink"/>
+              <w:rFonts w:eastAsiaTheme="minorEastAsia"/>
               <w:noProof/>
             </w:rPr>
-            <w:fldChar w:fldCharType="begin"/>
-          </w:r>
-          <w:r>
+          </w:pPr>
+          <w:hyperlink w:anchor="_Toc395859891" w:history="1">
+            <w:r>
+              <w:rPr>
+                <w:rStyle w:val="Hyperlink"/>
+                <w:noProof/>
+              </w:rPr>
+              <w:t>Issues:</w:t>
+            </w:r>
+            <w:r>
+              <w:rPr>
+                <w:noProof/>
+                <w:webHidden/>
+              </w:rPr>
+              <w:tab/>
+            </w:r>
+            <w:r>
+              <w:rPr>
+                <w:noProof/>
+                <w:webHidden/>
+              </w:rPr>
+              <w:fldChar w:fldCharType="begin"/>
+            </w:r>
+            <w:r>
+              <w:rPr>
+                <w:noProof/>
+                <w:webHidden/>
+              </w:rPr>
+              <w:instrText xml:space="preserve"> PAGEREF _Toc395859891 \h </w:instrText>
+            </w:r>
+            <w:r>
+              <w:rPr>
+                <w:noProof/>
+                <w:webHidden/>
+              </w:rPr>
+            </w:r>
+            <w:r>
+              <w:rPr>
+                <w:noProof/>
+                <w:webHidden/>
+              </w:rPr>
+              <w:fldChar w:fldCharType="separate"/>
+            </w:r>
+            <w:r>
+              <w:rPr>
+                <w:noProof/>
+                <w:webHidden/>
+              </w:rPr>
+              <w:t>3</w:t>
+            </w:r>
+            <w:r>
+              <w:rPr>
+                <w:noProof/>
+                <w:webHidden/>
+              </w:rPr>
+              <w:fldChar w:fldCharType="end"/>
+            </w:r>
+          </w:hyperlink>
+        </w:p>
+        <w:p>
+          <w:pPr>
+            <w:pStyle w:val="TOC3"/>
+            <w:tabs>
+              <w:tab w:val="right" w:leader="dot" w:pos="9350"/>
+            </w:tabs>
             <w:rPr>
-              <w:rStyle w:val="Hyperlink"/>
+              <w:rFonts w:eastAsiaTheme="minorEastAsia"/>
               <w:noProof/>
             </w:rPr>
-            <w:instrText xml:space="preserve"> </w:instrText>
-          </w:r>
-          <w:r>
+          </w:pPr>
+          <w:hyperlink w:anchor="_Toc395859892" w:history="1">
+            <w:r>
+              <w:rPr>
+                <w:rStyle w:val="Hyperlink"/>
+                <w:noProof/>
+              </w:rPr>
+              <w:t>Xampp Load Issue:</w:t>
+            </w:r>
+            <w:r>
+              <w:rPr>
+                <w:noProof/>
+                <w:webHidden/>
+              </w:rPr>
+              <w:tab/>
+            </w:r>
+            <w:r>
+              <w:rPr>
+                <w:noProof/>
+                <w:webHidden/>
+              </w:rPr>
+              <w:fldChar w:fldCharType="begin"/>
+            </w:r>
+            <w:r>
+              <w:rPr>
+                <w:noProof/>
+                <w:webHidden/>
+              </w:rPr>
+              <w:instrText xml:space="preserve"> PAGEREF _Toc395859892 \h </w:instrText>
+            </w:r>
+            <w:r>
+              <w:rPr>
+                <w:noProof/>
+                <w:webHidden/>
+              </w:rPr>
+            </w:r>
+            <w:r>
+              <w:rPr>
+                <w:noProof/>
+                <w:webHidden/>
+              </w:rPr>
+              <w:fldChar w:fldCharType="separate"/>
+            </w:r>
+            <w:r>
+              <w:rPr>
+                <w:noProof/>
+                <w:webHidden/>
+              </w:rPr>
+              <w:t>3</w:t>
+            </w:r>
+            <w:r>
+              <w:rPr>
+                <w:noProof/>
+                <w:webHidden/>
+              </w:rPr>
+              <w:fldChar w:fldCharType="end"/>
+            </w:r>
+          </w:hyperlink>
+        </w:p>
+        <w:p>
+          <w:pPr>
+            <w:pStyle w:val="TOC3"/>
+            <w:tabs>
+              <w:tab w:val="right" w:leader="dot" w:pos="9350"/>
+            </w:tabs>
             <w:rPr>
+              <w:rFonts w:eastAsiaTheme="minorEastAsia"/>
               <w:noProof/>
             </w:rPr>
-            <w:instrText>HYPERLINK \l "_Toc395798166"</w:instrText>
-          </w:r>
-          <w:r>
+          </w:pPr>
+          <w:hyperlink w:anchor="_Toc395859893" w:history="1">
+            <w:r>
+              <w:rPr>
+                <w:rStyle w:val="Hyperlink"/>
+                <w:noProof/>
+              </w:rPr>
+              <w:t>BlackBerry Email:</w:t>
+            </w:r>
+            <w:r>
+              <w:rPr>
+                <w:noProof/>
+                <w:webHidden/>
+              </w:rPr>
+              <w:tab/>
+            </w:r>
+            <w:r>
+              <w:rPr>
+                <w:noProof/>
+                <w:webHidden/>
+              </w:rPr>
+              <w:fldChar w:fldCharType="begin"/>
+            </w:r>
+            <w:r>
+              <w:rPr>
+                <w:noProof/>
+                <w:webHidden/>
+              </w:rPr>
+              <w:instrText xml:space="preserve"> PAGEREF _Toc395859893 \h </w:instrText>
+            </w:r>
+            <w:r>
+              <w:rPr>
+                <w:noProof/>
+                <w:webHidden/>
+              </w:rPr>
+            </w:r>
+            <w:r>
+              <w:rPr>
+                <w:noProof/>
+                <w:webHidden/>
+              </w:rPr>
+              <w:fldChar w:fldCharType="separate"/>
+            </w:r>
+            <w:r>
+              <w:rPr>
+                <w:noProof/>
+                <w:webHidden/>
+              </w:rPr>
+              <w:t>4</w:t>
+            </w:r>
+            <w:r>
+              <w:rPr>
+                <w:noProof/>
+                <w:webHidden/>
+              </w:rPr>
+              <w:fldChar w:fldCharType="end"/>
+            </w:r>
+          </w:hyperlink>
+        </w:p>
+        <w:p>
+          <w:pPr>
+            <w:pStyle w:val="TOC2"/>
+            <w:tabs>
+              <w:tab w:val="right" w:leader="dot" w:pos="9350"/>
+            </w:tabs>
             <w:rPr>
-              <w:rStyle w:val="Hyperlink"/>
+              <w:rFonts w:eastAsiaTheme="minorEastAsia"/>
               <w:noProof/>
             </w:rPr>
-            <w:instrText xml:space="preserve"> </w:instrText>
-          </w:r>
-          <w:r>
+          </w:pPr>
+          <w:hyperlink w:anchor="_Toc395859894" w:history="1">
+            <w:r>
+              <w:rPr>
+                <w:rStyle w:val="Hyperlink"/>
+                <w:noProof/>
+              </w:rPr>
+              <w:t>Known System Issues:</w:t>
+            </w:r>
+            <w:r>
+              <w:rPr>
+                <w:noProof/>
+                <w:webHidden/>
+              </w:rPr>
+              <w:tab/>
+            </w:r>
+            <w:r>
+              <w:rPr>
+                <w:noProof/>
+                <w:webHidden/>
+              </w:rPr>
+              <w:fldChar w:fldCharType="begin"/>
+            </w:r>
+            <w:r>
+              <w:rPr>
+                <w:noProof/>
+                <w:webHidden/>
+              </w:rPr>
+              <w:instrText xml:space="preserve"> PAGEREF _Toc395859894 \h </w:instrText>
+            </w:r>
+            <w:r>
+              <w:rPr>
+                <w:noProof/>
+                <w:webHidden/>
+              </w:rPr>
+            </w:r>
+            <w:r>
+              <w:rPr>
+                <w:noProof/>
+                <w:webHidden/>
+              </w:rPr>
+              <w:fldChar w:fldCharType="separate"/>
+            </w:r>
+            <w:r>
+              <w:rPr>
+                <w:noProof/>
+                <w:webHidden/>
+              </w:rPr>
+              <w:t>5</w:t>
+            </w:r>
+            <w:r>
+              <w:rPr>
+                <w:noProof/>
+                <w:webHidden/>
+              </w:rPr>
+              <w:fldChar w:fldCharType="end"/>
+            </w:r>
+          </w:hyperlink>
+        </w:p>
+        <w:p>
+          <w:pPr>
+            <w:pStyle w:val="TOC3"/>
+            <w:tabs>
+              <w:tab w:val="right" w:leader="dot" w:pos="9350"/>
+            </w:tabs>
             <w:rPr>
-              <w:rStyle w:val="Hyperlink"/>
+              <w:rFonts w:eastAsiaTheme="minorEastAsia"/>
               <w:noProof/>
             </w:rPr>
-          </w:r>
-          <w:r>
+          </w:pPr>
+          <w:hyperlink w:anchor="_Toc395859895" w:history="1">
+            <w:r>
+              <w:rPr>
+                <w:rStyle w:val="Hyperlink"/>
+                <w:noProof/>
+              </w:rPr>
+              <w:t>Calendar Icons not Rendering Correctly:</w:t>
+            </w:r>
+            <w:r>
+              <w:rPr>
+                <w:noProof/>
+                <w:webHidden/>
+              </w:rPr>
+              <w:tab/>
+            </w:r>
+            <w:r>
+              <w:rPr>
+                <w:noProof/>
+                <w:webHidden/>
+              </w:rPr>
+              <w:fldChar w:fldCharType="begin"/>
+            </w:r>
+            <w:r>
+              <w:rPr>
+                <w:noProof/>
+                <w:webHidden/>
+              </w:rPr>
+              <w:instrText xml:space="preserve"> PAGEREF _Toc395859895 \h </w:instrText>
+            </w:r>
+            <w:r>
+              <w:rPr>
+                <w:noProof/>
+                <w:webHidden/>
+              </w:rPr>
+            </w:r>
+            <w:r>
+              <w:rPr>
+                <w:noProof/>
+                <w:webHidden/>
+              </w:rPr>
+              <w:fldChar w:fldCharType="separate"/>
+            </w:r>
+            <w:r>
+              <w:rPr>
+                <w:noProof/>
+                <w:webHidden/>
+              </w:rPr>
+              <w:t>5</w:t>
+            </w:r>
+            <w:r>
+              <w:rPr>
+                <w:noProof/>
+                <w:webHidden/>
+              </w:rPr>
+              <w:fldChar w:fldCharType="end"/>
+            </w:r>
+          </w:hyperlink>
+        </w:p>
+        <w:p>
+          <w:pPr>
+            <w:pStyle w:val="TOC3"/>
+            <w:tabs>
+              <w:tab w:val="right" w:leader="dot" w:pos="9350"/>
+            </w:tabs>
             <w:rPr>
-              <w:rStyle w:val="Hyperlink"/>
+              <w:rFonts w:eastAsiaTheme="minorEastAsia"/>
               <w:noProof/>
             </w:rPr>
-            <w:fldChar w:fldCharType="separate"/>
-          </w:r>
-          <w:r>
+          </w:pPr>
+          <w:hyperlink w:anchor="_Toc395859896" w:history="1">
+            <w:r>
+              <w:rPr>
+                <w:rStyle w:val="Hyperlink"/>
+                <w:noProof/>
+              </w:rPr>
+              <w:t>Internet Explorer UI Issues:</w:t>
+            </w:r>
+            <w:r>
+              <w:rPr>
+                <w:noProof/>
+                <w:webHidden/>
+              </w:rPr>
+              <w:tab/>
+            </w:r>
+            <w:r>
+              <w:rPr>
+                <w:noProof/>
+                <w:webHidden/>
+              </w:rPr>
+              <w:fldChar w:fldCharType="begin"/>
+            </w:r>
+            <w:r>
+              <w:rPr>
+                <w:noProof/>
+                <w:webHidden/>
+              </w:rPr>
+              <w:instrText xml:space="preserve"> PAGEREF _Toc395859896 \h </w:instrText>
+            </w:r>
+            <w:r>
+              <w:rPr>
+                <w:noProof/>
+                <w:webHidden/>
+              </w:rPr>
+            </w:r>
+            <w:r>
+              <w:rPr>
+                <w:noProof/>
+                <w:webHidden/>
+              </w:rPr>
+              <w:fldChar w:fldCharType="separate"/>
+            </w:r>
+            <w:r>
+              <w:rPr>
+                <w:noProof/>
+                <w:webHidden/>
+              </w:rPr>
+              <w:t>5</w:t>
+            </w:r>
+            <w:r>
+              <w:rPr>
+                <w:noProof/>
+                <w:webHidden/>
+              </w:rPr>
+              <w:fldChar w:fldCharType="end"/>
+            </w:r>
+          </w:hyperlink>
+        </w:p>
+        <w:p>
+          <w:pPr>
+            <w:pStyle w:val="TOC2"/>
+            <w:tabs>
+              <w:tab w:val="right" w:leader="dot" w:pos="9350"/>
+            </w:tabs>
             <w:rPr>
-              <w:rStyle w:val="Hyperlink"/>
+              <w:rFonts w:eastAsiaTheme="minorEastAsia"/>
               <w:noProof/>
             </w:rPr>
-            <w:t>Password Change:</w:t>
-          </w:r>
-          <w:r>
+          </w:pPr>
+          <w:hyperlink w:anchor="_Toc395859897" w:history="1">
+            <w:r>
+              <w:rPr>
+                <w:rStyle w:val="Hyperlink"/>
+                <w:noProof/>
+              </w:rPr>
+              <w:t>Improvements:</w:t>
+            </w:r>
+            <w:r>
+              <w:rPr>
+                <w:noProof/>
+                <w:webHidden/>
+              </w:rPr>
+              <w:tab/>
+            </w:r>
+            <w:r>
+              <w:rPr>
+                <w:noProof/>
+                <w:webHidden/>
+              </w:rPr>
+              <w:fldChar w:fldCharType="begin"/>
+            </w:r>
+            <w:r>
+              <w:rPr>
+                <w:noProof/>
+                <w:webHidden/>
+              </w:rPr>
+              <w:instrText xml:space="preserve"> PAGEREF _Toc395859897 \h </w:instrText>
+            </w:r>
+            <w:r>
+              <w:rPr>
+                <w:noProof/>
+                <w:webHidden/>
+              </w:rPr>
+            </w:r>
+            <w:r>
+              <w:rPr>
+                <w:noProof/>
+                <w:webHidden/>
+              </w:rPr>
+              <w:fldChar w:fldCharType="separate"/>
+            </w:r>
+            <w:r>
+              <w:rPr>
+                <w:noProof/>
+                <w:webHidden/>
+              </w:rPr>
+              <w:t>6</w:t>
+            </w:r>
+            <w:r>
+              <w:rPr>
+                <w:noProof/>
+                <w:webHidden/>
+              </w:rPr>
+              <w:fldChar w:fldCharType="end"/>
+            </w:r>
+          </w:hyperlink>
+        </w:p>
+        <w:p>
+          <w:pPr>
+            <w:pStyle w:val="TOC3"/>
+            <w:tabs>
+              <w:tab w:val="right" w:leader="dot" w:pos="9350"/>
+            </w:tabs>
             <w:rPr>
-              <w:noProof/>
-              <w:webHidden/>
-            </w:rPr>
-            <w:tab/>
-          </w:r>
-          <w:r>
-            <w:rPr>
-              <w:noProof/>
-              <w:webHidden/>
-            </w:rPr>
-            <w:fldChar w:fldCharType="begin"/>
-          </w:r>
-          <w:r>
-            <w:rPr>
-              <w:noProof/>
-              <w:webHidden/>
-            </w:rPr>
-            <w:instrText xml:space="preserve"> PAGEREF _Toc395798166 \h </w:instrText>
-          </w:r>
-          <w:r>
-            <w:rPr>
-              <w:noProof/>
-              <w:webHidden/>
-            </w:rPr>
-          </w:r>
-          <w:r>
-            <w:rPr>
-              <w:noProof/>
-              <w:webHidden/>
-            </w:rPr>
-            <w:fldChar w:fldCharType="separate"/>
-          </w:r>
-          <w:r>
-            <w:rPr>
-              <w:noProof/>
-              <w:webHidden/>
-            </w:rPr>
-            <w:t>3</w:t>
-          </w:r>
-          <w:r>
-            <w:rPr>
-              <w:noProof/>
-              <w:webHidden/>
-            </w:rPr>
-            <w:fldChar w:fldCharType="end"/>
-          </w:r>
-          <w:r>
-            <w:rPr>
-              <w:rStyle w:val="Hyperlink"/>
+              <w:rFonts w:eastAsiaTheme="minorEastAsia"/>
               <w:noProof/>
             </w:rPr>
-            <w:fldChar w:fldCharType="end"/>
-          </w:r>
+          </w:pPr>
+          <w:hyperlink w:anchor="_Toc395859898" w:history="1">
+            <w:r>
+              <w:rPr>
+                <w:rStyle w:val="Hyperlink"/>
+                <w:noProof/>
+              </w:rPr>
+              <w:t>Domain Name:</w:t>
+            </w:r>
+            <w:r>
+              <w:rPr>
+                <w:noProof/>
+                <w:webHidden/>
+              </w:rPr>
+              <w:tab/>
+            </w:r>
+            <w:r>
+              <w:rPr>
+                <w:noProof/>
+                <w:webHidden/>
+              </w:rPr>
+              <w:fldChar w:fldCharType="begin"/>
+            </w:r>
+            <w:r>
+              <w:rPr>
+                <w:noProof/>
+                <w:webHidden/>
+              </w:rPr>
+              <w:instrText xml:space="preserve"> PAGEREF _Toc395859898 \h </w:instrText>
+            </w:r>
+            <w:r>
+              <w:rPr>
+                <w:noProof/>
+                <w:webHidden/>
+              </w:rPr>
+            </w:r>
+            <w:r>
+              <w:rPr>
+                <w:noProof/>
+                <w:webHidden/>
+              </w:rPr>
+              <w:fldChar w:fldCharType="separate"/>
+            </w:r>
+            <w:r>
+              <w:rPr>
+                <w:noProof/>
+                <w:webHidden/>
+              </w:rPr>
+              <w:t>6</w:t>
+            </w:r>
+            <w:r>
+              <w:rPr>
+                <w:noProof/>
+                <w:webHidden/>
+              </w:rPr>
+              <w:fldChar w:fldCharType="end"/>
+            </w:r>
+          </w:hyperlink>
         </w:p>
-        <w:bookmarkEnd w:id="0"/>
         <w:p>
           <w:r>
             <w:rPr>
@@ -959,25 +1520,25 @@
       <w:pPr>
         <w:pStyle w:val="Heading2"/>
       </w:pPr>
-      <w:bookmarkStart w:id="1" w:name="_Toc395798160"/>
+      <w:bookmarkStart w:id="0" w:name="_Toc395859883"/>
       <w:r>
         <w:lastRenderedPageBreak/>
         <w:t>Prerequisites:</w:t>
       </w:r>
+      <w:bookmarkEnd w:id="0"/>
+      <w:r>
+        <w:t xml:space="preserve"> </w:t>
+      </w:r>
+    </w:p>
+    <w:p>
+      <w:pPr>
+        <w:pStyle w:val="Heading3"/>
+      </w:pPr>
+      <w:bookmarkStart w:id="1" w:name="_Toc395859884"/>
+      <w:r>
+        <w:t>Equipment Required:</w:t>
+      </w:r>
       <w:bookmarkEnd w:id="1"/>
-      <w:r>
-        <w:t xml:space="preserve"> </w:t>
-      </w:r>
-    </w:p>
-    <w:p>
-      <w:pPr>
-        <w:pStyle w:val="Heading3"/>
-      </w:pPr>
-      <w:bookmarkStart w:id="2" w:name="_Toc395798161"/>
-      <w:r>
-        <w:t>Equipment Required:</w:t>
-      </w:r>
-      <w:bookmarkEnd w:id="2"/>
     </w:p>
     <w:p/>
     <w:p>
@@ -1019,7 +1580,7 @@
       <w:pPr>
         <w:pStyle w:val="Heading3"/>
       </w:pPr>
-      <w:bookmarkStart w:id="3" w:name="_Toc395798162"/>
+      <w:bookmarkStart w:id="2" w:name="_Toc395859885"/>
       <w:r>
         <w:t>Configuration [</w:t>
       </w:r>
@@ -1029,7 +1590,7 @@
       <w:r>
         <w:t>:</w:t>
       </w:r>
-      <w:bookmarkEnd w:id="3"/>
+      <w:bookmarkEnd w:id="2"/>
       <w:r>
         <w:t xml:space="preserve"> </w:t>
       </w:r>
@@ -1074,11 +1635,12 @@
       <w:r>
         <w:t>Import the .</w:t>
       </w:r>
-      <w:proofErr w:type="spellStart"/>
-      <w:r>
+      <w:r>
+        <w:rPr>
+          <w:lang w:val="en-GB"/>
+        </w:rPr>
         <w:t>sql</w:t>
       </w:r>
-      <w:proofErr w:type="spellEnd"/>
       <w:r>
         <w:t xml:space="preserve"> file into MYSQL  </w:t>
       </w:r>
@@ -1099,23 +1661,7 @@
         </w:numPr>
       </w:pPr>
       <w:r>
-        <w:t xml:space="preserve">The System should now be available by typing in the web browser of the local machine: </w:t>
-      </w:r>
-      <w:proofErr w:type="spellStart"/>
-      <w:r>
-        <w:t>localhost</w:t>
-      </w:r>
-      <w:proofErr w:type="spellEnd"/>
-      <w:r>
-        <w:t>/</w:t>
-      </w:r>
-      <w:proofErr w:type="spellStart"/>
-      <w:r>
-        <w:t>careycarsystem</w:t>
-      </w:r>
-      <w:proofErr w:type="spellEnd"/>
-      <w:r>
-        <w:t>/</w:t>
+        <w:t>The System should now be available by typing in the web browser of the local machine: localhost/careycarsystem/</w:t>
       </w:r>
     </w:p>
     <w:p>
@@ -1129,6 +1675,9 @@
       <w:r>
         <w:t>If you are using a BB device then add an Email account to the device and plug the device into the laptop(Ensure the device connects)</w:t>
       </w:r>
+      <w:r>
+        <w:t>#</w:t>
+      </w:r>
     </w:p>
     <w:p>
       <w:pPr>
@@ -1139,7 +1688,13 @@
         </w:numPr>
       </w:pPr>
       <w:r>
-        <w:t xml:space="preserve">If you are using a SMTP sever then you must first ensure you have permission from IT to unblock port 25 from your computer. Then find the server address. They will provide you with details. </w:t>
+        <w:t>For connection with the BlackBerry, the Automation in Motion Framework is used(</w:t>
+      </w:r>
+      <w:r>
+        <w:t>http://aim/</w:t>
+      </w:r>
+      <w:r>
+        <w:t>)</w:t>
       </w:r>
     </w:p>
     <w:p>
@@ -1151,6 +1706,18 @@
         </w:numPr>
       </w:pPr>
       <w:r>
+        <w:t xml:space="preserve">If you are using a SMTP sever then you must first ensure you have permission from IT to unblock port 25 from your computer. Then find the server address. They will provide you with details. </w:t>
+      </w:r>
+    </w:p>
+    <w:p>
+      <w:pPr>
+        <w:pStyle w:val="ListParagraph"/>
+        <w:numPr>
+          <w:ilvl w:val="0"/>
+          <w:numId w:val="6"/>
+        </w:numPr>
+      </w:pPr>
+      <w:r>
         <w:t>Start the python script found at careycarsystem/request-scanner/mainApp.py</w:t>
       </w:r>
     </w:p>
@@ -1166,6 +1733,59 @@
           <w:b/>
         </w:rPr>
         <w:t>After Configuration, the system will be in full operation and can start taking requests.</w:t>
+      </w:r>
+    </w:p>
+    <w:p/>
+    <w:p>
+      <w:pPr>
+        <w:pStyle w:val="Heading3"/>
+      </w:pPr>
+      <w:bookmarkStart w:id="3" w:name="_Toc395859886"/>
+      <w:r>
+        <w:t>Frameworks:</w:t>
+      </w:r>
+      <w:bookmarkEnd w:id="3"/>
+      <w:r>
+        <w:t xml:space="preserve"> </w:t>
+      </w:r>
+    </w:p>
+    <w:p>
+      <w:pPr>
+        <w:pStyle w:val="ListParagraph"/>
+        <w:numPr>
+          <w:ilvl w:val="0"/>
+          <w:numId w:val="10"/>
+        </w:numPr>
+      </w:pPr>
+      <w:r>
+        <w:t xml:space="preserve">Bootstrap 3 </w:t>
+      </w:r>
+      <w:r>
+        <w:t>(Grid System used heavily for responsive design for mobile)</w:t>
+      </w:r>
+    </w:p>
+    <w:p>
+      <w:pPr>
+        <w:pStyle w:val="ListParagraph"/>
+        <w:numPr>
+          <w:ilvl w:val="0"/>
+          <w:numId w:val="10"/>
+        </w:numPr>
+      </w:pPr>
+      <w:r>
+        <w:t>jQuery</w:t>
+      </w:r>
+    </w:p>
+    <w:p>
+      <w:pPr>
+        <w:pStyle w:val="ListParagraph"/>
+        <w:numPr>
+          <w:ilvl w:val="0"/>
+          <w:numId w:val="10"/>
+        </w:numPr>
+      </w:pPr>
+      <w:r>
+        <w:t>Automation Framework(aim)</w:t>
       </w:r>
     </w:p>
     <w:p/>
@@ -1177,15 +1797,12 @@
     <w:p/>
     <w:p/>
     <w:p/>
-    <w:p/>
-    <w:p/>
     <w:p>
       <w:pPr>
         <w:pStyle w:val="Heading2"/>
       </w:pPr>
-      <w:bookmarkStart w:id="4" w:name="_Toc395798163"/>
-      <w:r>
-        <w:lastRenderedPageBreak/>
+      <w:bookmarkStart w:id="4" w:name="_Toc395859887"/>
+      <w:r>
         <w:t>Changes:</w:t>
       </w:r>
       <w:bookmarkEnd w:id="4"/>
@@ -1197,7 +1814,7 @@
       <w:pPr>
         <w:pStyle w:val="Heading3"/>
       </w:pPr>
-      <w:bookmarkStart w:id="5" w:name="_Toc395798164"/>
+      <w:bookmarkStart w:id="5" w:name="_Toc395859888"/>
       <w:r>
         <w:t>Cost Center Change:</w:t>
       </w:r>
@@ -1228,13 +1845,8 @@
         </w:numPr>
       </w:pPr>
       <w:r>
-        <w:t xml:space="preserve">Find the file called: </w:t>
-      </w:r>
-      <w:proofErr w:type="spellStart"/>
-      <w:r>
-        <w:t>payment_credentials.php</w:t>
-      </w:r>
-      <w:proofErr w:type="spellEnd"/>
+        <w:t>Find the file called: payment_credentials.php</w:t>
+      </w:r>
     </w:p>
     <w:p>
       <w:pPr>
@@ -1255,22 +1867,12 @@
           <w:rFonts w:ascii="Courier New" w:hAnsi="Courier New" w:cs="Courier New"/>
         </w:rPr>
       </w:pPr>
-      <w:proofErr w:type="gramStart"/>
       <w:r>
         <w:rPr>
           <w:rFonts w:ascii="Courier New" w:hAnsi="Courier New" w:cs="Courier New"/>
         </w:rPr>
-        <w:t>&lt;?</w:t>
-      </w:r>
-      <w:proofErr w:type="spellStart"/>
-      <w:r>
-        <w:rPr>
-          <w:rFonts w:ascii="Courier New" w:hAnsi="Courier New" w:cs="Courier New"/>
-        </w:rPr>
-        <w:t>php</w:t>
-      </w:r>
-      <w:proofErr w:type="spellEnd"/>
-      <w:proofErr w:type="gramEnd"/>
+        <w:t>&lt;?php</w:t>
+      </w:r>
     </w:p>
     <w:p>
       <w:pPr>
@@ -1284,21 +1886,7 @@
           <w:rFonts w:ascii="Courier New" w:hAnsi="Courier New" w:cs="Courier New"/>
         </w:rPr>
         <w:tab/>
-        <w:t>$</w:t>
-      </w:r>
-      <w:proofErr w:type="spellStart"/>
-      <w:r>
-        <w:rPr>
-          <w:rFonts w:ascii="Courier New" w:hAnsi="Courier New" w:cs="Courier New"/>
-        </w:rPr>
-        <w:t>CCenter</w:t>
-      </w:r>
-      <w:proofErr w:type="spellEnd"/>
-      <w:r>
-        <w:rPr>
-          <w:rFonts w:ascii="Courier New" w:hAnsi="Courier New" w:cs="Courier New"/>
-        </w:rPr>
-        <w:t xml:space="preserve"> = "313211"; </w:t>
+        <w:t xml:space="preserve">$CCenter = "313211"; </w:t>
       </w:r>
     </w:p>
     <w:p>
@@ -1313,21 +1901,7 @@
           <w:rFonts w:ascii="Courier New" w:hAnsi="Courier New" w:cs="Courier New"/>
         </w:rPr>
         <w:tab/>
-        <w:t>$</w:t>
-      </w:r>
-      <w:proofErr w:type="spellStart"/>
-      <w:r>
-        <w:rPr>
-          <w:rFonts w:ascii="Courier New" w:hAnsi="Courier New" w:cs="Courier New"/>
-        </w:rPr>
-        <w:t>GLCode</w:t>
-      </w:r>
-      <w:proofErr w:type="spellEnd"/>
-      <w:r>
-        <w:rPr>
-          <w:rFonts w:ascii="Courier New" w:hAnsi="Courier New" w:cs="Courier New"/>
-        </w:rPr>
-        <w:t xml:space="preserve"> = "650003"; </w:t>
+        <w:t xml:space="preserve">$GLCode = "650003"; </w:t>
       </w:r>
     </w:p>
     <w:p>
@@ -1352,27 +1926,9 @@
           <w:numId w:val="8"/>
         </w:numPr>
       </w:pPr>
-      <w:proofErr w:type="spellStart"/>
-      <w:r>
-        <w:t>CCenter</w:t>
-      </w:r>
-      <w:proofErr w:type="spellEnd"/>
-      <w:r>
-        <w:t xml:space="preserve"> = Cost Center and </w:t>
-      </w:r>
-      <w:proofErr w:type="spellStart"/>
-      <w:r>
-        <w:t>GLCode</w:t>
-      </w:r>
-      <w:proofErr w:type="spellEnd"/>
-      <w:r>
-        <w:t xml:space="preserve"> = </w:t>
-      </w:r>
-      <w:proofErr w:type="spellStart"/>
-      <w:r>
-        <w:t>GLCode</w:t>
-      </w:r>
-      <w:proofErr w:type="spellEnd"/>
+      <w:r>
+        <w:t>CCenter = Cost Center and GLCode = GLCode</w:t>
+      </w:r>
     </w:p>
     <w:p>
       <w:pPr>
@@ -1390,7 +1946,7 @@
       <w:pPr>
         <w:pStyle w:val="Heading3"/>
       </w:pPr>
-      <w:bookmarkStart w:id="6" w:name="_Toc395798165"/>
+      <w:bookmarkStart w:id="6" w:name="_Toc395859889"/>
       <w:r>
         <w:t>Email Change:</w:t>
       </w:r>
@@ -1410,7 +1966,7 @@
       <w:pPr>
         <w:pStyle w:val="Heading3"/>
       </w:pPr>
-      <w:bookmarkStart w:id="7" w:name="_Toc395798166"/>
+      <w:bookmarkStart w:id="7" w:name="_Toc395859890"/>
       <w:r>
         <w:t>Password Change:</w:t>
       </w:r>
@@ -1422,15 +1978,7 @@
     <w:p/>
     <w:p>
       <w:r>
-        <w:t xml:space="preserve">If you ever need to change a password then please go to this </w:t>
-      </w:r>
-      <w:proofErr w:type="gramStart"/>
-      <w:r>
-        <w:t>address(</w:t>
-      </w:r>
-      <w:proofErr w:type="gramEnd"/>
-      <w:r>
-        <w:t xml:space="preserve">On the machine the application is hosted on): </w:t>
+        <w:t xml:space="preserve">If you ever need to change a password then please go to this address(On the machine the application is hosted on): </w:t>
       </w:r>
     </w:p>
     <w:p>
@@ -1448,10 +1996,909 @@
         <w:t xml:space="preserve">Enter the users email and then let them enter the NEW password they want. The application will deal with the encryption and replacing off the old password by itself. </w:t>
       </w:r>
     </w:p>
+    <w:p>
+      <w:pPr>
+        <w:pStyle w:val="Heading2"/>
+      </w:pPr>
+      <w:bookmarkStart w:id="8" w:name="_Toc395859891"/>
+      <w:r>
+        <w:t>Issues:</w:t>
+      </w:r>
+      <w:bookmarkEnd w:id="8"/>
+      <w:r>
+        <w:t xml:space="preserve"> </w:t>
+      </w:r>
+    </w:p>
+    <w:p/>
+    <w:p>
+      <w:pPr>
+        <w:pStyle w:val="Heading3"/>
+      </w:pPr>
+      <w:bookmarkStart w:id="9" w:name="_Toc395859892"/>
+      <w:r>
+        <w:t>Xampp Load Issue:</w:t>
+      </w:r>
+      <w:bookmarkEnd w:id="9"/>
+      <w:r>
+        <w:t xml:space="preserve"> </w:t>
+      </w:r>
+    </w:p>
+    <w:p/>
+    <w:p>
+      <w:r>
+        <w:t xml:space="preserve">When starting the server again you may see either Apache or MYSQL highlighted yellow. This means that the server has not started correctly. You can try to fix this by clicking stop and start again, This requires some patience as it does take a few seconds. </w:t>
+      </w:r>
+    </w:p>
+    <w:p/>
+    <w:p/>
+    <w:tbl>
+      <w:tblPr>
+        <w:tblStyle w:val="TableGrid"/>
+        <w:tblW w:w="0" w:type="auto"/>
+        <w:tblLook w:val="04A0" w:firstRow="1" w:lastRow="0" w:firstColumn="1" w:lastColumn="0" w:noHBand="0" w:noVBand="1"/>
+      </w:tblPr>
+      <w:tblGrid>
+        <w:gridCol w:w="4788"/>
+        <w:gridCol w:w="4788"/>
+      </w:tblGrid>
+      <w:tr>
+        <w:tc>
+          <w:tcPr>
+            <w:tcW w:w="4788" w:type="dxa"/>
+          </w:tcPr>
+          <w:p>
+            <w:r>
+              <w:rPr>
+                <w:noProof/>
+              </w:rPr>
+              <w:drawing>
+                <wp:inline distT="0" distB="0" distL="0" distR="0" wp14:anchorId="48E45582" wp14:editId="7AB132D7">
+                  <wp:extent cx="1788699" cy="2272145"/>
+                  <wp:effectExtent l="0" t="0" r="2540" b="0"/>
+                  <wp:docPr id="1" name="Picture 1"/>
+                  <wp:cNvGraphicFramePr/>
+                  <a:graphic xmlns:a="http://schemas.openxmlformats.org/drawingml/2006/main">
+                    <a:graphicData uri="http://schemas.openxmlformats.org/drawingml/2006/picture">
+                      <pic:pic xmlns:pic="http://schemas.openxmlformats.org/drawingml/2006/picture">
+                        <pic:nvPicPr>
+                          <pic:cNvPr id="1" name="Picture 1"/>
+                          <pic:cNvPicPr/>
+                        </pic:nvPicPr>
+                        <pic:blipFill rotWithShape="1">
+                          <a:blip r:embed="rId12"/>
+                          <a:srcRect l="16789" t="18106" r="76449" b="54400"/>
+                          <a:stretch/>
+                        </pic:blipFill>
+                        <pic:spPr bwMode="auto">
+                          <a:xfrm>
+                            <a:off x="0" y="0"/>
+                            <a:ext cx="1787525" cy="2270653"/>
+                          </a:xfrm>
+                          <a:prstGeom prst="rect">
+                            <a:avLst/>
+                          </a:prstGeom>
+                          <a:ln>
+                            <a:noFill/>
+                          </a:ln>
+                          <a:extLst>
+                            <a:ext uri="{53640926-AAD7-44D8-BBD7-CCE9431645EC}">
+                              <a14:shadowObscured xmlns:a14="http://schemas.microsoft.com/office/drawing/2010/main"/>
+                            </a:ext>
+                          </a:extLst>
+                        </pic:spPr>
+                      </pic:pic>
+                    </a:graphicData>
+                  </a:graphic>
+                </wp:inline>
+              </w:drawing>
+            </w:r>
+          </w:p>
+          <w:p>
+            <w:r>
+              <w:t>Issue</w:t>
+            </w:r>
+          </w:p>
+        </w:tc>
+        <w:tc>
+          <w:tcPr>
+            <w:tcW w:w="4788" w:type="dxa"/>
+          </w:tcPr>
+          <w:p>
+            <w:pPr>
+              <w:rPr>
+                <w:noProof/>
+              </w:rPr>
+            </w:pPr>
+          </w:p>
+          <w:p>
+            <w:r>
+              <w:rPr>
+                <w:noProof/>
+              </w:rPr>
+              <w:drawing>
+                <wp:inline distT="0" distB="0" distL="0" distR="0" wp14:anchorId="7AF86168" wp14:editId="25BDC400">
+                  <wp:extent cx="1981200" cy="2062620"/>
+                  <wp:effectExtent l="0" t="0" r="0" b="0"/>
+                  <wp:docPr id="3" name="Picture 3"/>
+                  <wp:cNvGraphicFramePr>
+                    <a:graphicFrameLocks xmlns:a="http://schemas.openxmlformats.org/drawingml/2006/main" noChangeAspect="1"/>
+                  </wp:cNvGraphicFramePr>
+                  <a:graphic xmlns:a="http://schemas.openxmlformats.org/drawingml/2006/main">
+                    <a:graphicData uri="http://schemas.openxmlformats.org/drawingml/2006/picture">
+                      <pic:pic xmlns:pic="http://schemas.openxmlformats.org/drawingml/2006/picture">
+                        <pic:nvPicPr>
+                          <pic:cNvPr id="0" name=""/>
+                          <pic:cNvPicPr/>
+                        </pic:nvPicPr>
+                        <pic:blipFill rotWithShape="1">
+                          <a:blip r:embed="rId13"/>
+                          <a:srcRect l="50869" t="31522" r="40672" b="40294"/>
+                          <a:stretch/>
+                        </pic:blipFill>
+                        <pic:spPr bwMode="auto">
+                          <a:xfrm>
+                            <a:off x="0" y="0"/>
+                            <a:ext cx="1981200" cy="2062620"/>
+                          </a:xfrm>
+                          <a:prstGeom prst="rect">
+                            <a:avLst/>
+                          </a:prstGeom>
+                          <a:ln>
+                            <a:noFill/>
+                          </a:ln>
+                          <a:extLst>
+                            <a:ext uri="{53640926-AAD7-44D8-BBD7-CCE9431645EC}">
+                              <a14:shadowObscured xmlns:a14="http://schemas.microsoft.com/office/drawing/2010/main"/>
+                            </a:ext>
+                          </a:extLst>
+                        </pic:spPr>
+                      </pic:pic>
+                    </a:graphicData>
+                  </a:graphic>
+                </wp:inline>
+              </w:drawing>
+            </w:r>
+          </w:p>
+          <w:p>
+            <w:r>
+              <w:t>Working Correctly</w:t>
+            </w:r>
+          </w:p>
+        </w:tc>
+      </w:tr>
+    </w:tbl>
+    <w:p/>
+    <w:p>
+      <w:pPr>
+        <w:pStyle w:val="Heading3"/>
+        <w:rPr>
+          <w:noProof/>
+        </w:rPr>
+      </w:pPr>
+      <w:bookmarkStart w:id="10" w:name="_Toc395859893"/>
+      <w:r>
+        <w:rPr>
+          <w:noProof/>
+        </w:rPr>
+        <w:t>BlackBerry Email:</w:t>
+      </w:r>
+      <w:bookmarkEnd w:id="10"/>
+      <w:r>
+        <w:rPr>
+          <w:noProof/>
+        </w:rPr>
+        <w:t xml:space="preserve"> </w:t>
+      </w:r>
+    </w:p>
+    <w:p/>
+    <w:p>
+      <w:r>
+        <w:t xml:space="preserve">Sometimes the BlackBerry connected to the device can have issues sending an email. The email may time out. This seems to either be a WIFI connection issue or email server issue. I would recommend using a reliable email which is </w:t>
+      </w:r>
+      <w:r>
+        <w:t>probably</w:t>
+      </w:r>
+      <w:r>
+        <w:t xml:space="preserve"> internal if this repeatedly occurs. </w:t>
+      </w:r>
+    </w:p>
+    <w:p>
+      <w:pPr>
+        <w:pStyle w:val="Heading2"/>
+      </w:pPr>
+    </w:p>
+    <w:p>
+      <w:pPr>
+        <w:pStyle w:val="Heading2"/>
+      </w:pPr>
+    </w:p>
+    <w:p>
+      <w:pPr>
+        <w:pStyle w:val="Heading2"/>
+      </w:pPr>
+    </w:p>
+    <w:p>
+      <w:pPr>
+        <w:pStyle w:val="Heading2"/>
+      </w:pPr>
+    </w:p>
+    <w:p>
+      <w:pPr>
+        <w:pStyle w:val="Heading2"/>
+      </w:pPr>
+    </w:p>
+    <w:p>
+      <w:pPr>
+        <w:pStyle w:val="Heading2"/>
+      </w:pPr>
+    </w:p>
+    <w:p>
+      <w:pPr>
+        <w:pStyle w:val="Heading2"/>
+      </w:pPr>
+    </w:p>
+    <w:p>
+      <w:pPr>
+        <w:pStyle w:val="Heading2"/>
+      </w:pPr>
+    </w:p>
+    <w:p>
+      <w:pPr>
+        <w:pStyle w:val="Heading2"/>
+      </w:pPr>
+    </w:p>
+    <w:p>
+      <w:pPr>
+        <w:pStyle w:val="Heading2"/>
+      </w:pPr>
+    </w:p>
+    <w:p>
+      <w:pPr>
+        <w:rPr>
+          <w:rFonts w:asciiTheme="majorHAnsi" w:eastAsiaTheme="majorEastAsia" w:hAnsiTheme="majorHAnsi" w:cstheme="majorBidi"/>
+          <w:b/>
+          <w:bCs/>
+          <w:color w:val="4F81BD" w:themeColor="accent1"/>
+          <w:sz w:val="26"/>
+          <w:szCs w:val="26"/>
+        </w:rPr>
+      </w:pPr>
+      <w:r>
+        <w:br w:type="page"/>
+      </w:r>
+    </w:p>
+    <w:p>
+      <w:pPr>
+        <w:pStyle w:val="Heading2"/>
+      </w:pPr>
+      <w:bookmarkStart w:id="11" w:name="_Toc395859894"/>
+      <w:r>
+        <w:lastRenderedPageBreak/>
+        <w:t>Known System Issues:</w:t>
+      </w:r>
+      <w:bookmarkEnd w:id="11"/>
+      <w:r>
+        <w:t xml:space="preserve"> </w:t>
+      </w:r>
+    </w:p>
+    <w:p>
+      <w:r>
+        <w:t xml:space="preserve">This section includes potential issues to be fixed by either another developer or a future intern. </w:t>
+      </w:r>
+    </w:p>
+    <w:p>
+      <w:pPr>
+        <w:pStyle w:val="Heading3"/>
+      </w:pPr>
+      <w:bookmarkStart w:id="12" w:name="_Toc395859895"/>
+      <w:r>
+        <w:t>Calendar</w:t>
+      </w:r>
+      <w:r>
+        <w:t xml:space="preserve"> Icons not Rendering Correctly:</w:t>
+      </w:r>
+      <w:bookmarkEnd w:id="12"/>
+      <w:r>
+        <w:t xml:space="preserve"> </w:t>
+      </w:r>
+    </w:p>
+    <w:p/>
+    <w:p>
+      <w:pPr>
+        <w:rPr>
+          <w:lang w:val="en-GB"/>
+        </w:rPr>
+      </w:pPr>
+      <w:r>
+        <w:t>The Ca</w:t>
+      </w:r>
+      <w:r>
+        <w:rPr>
+          <w:lang w:val="en-GB"/>
+        </w:rPr>
+        <w:t xml:space="preserve">lender uses the jQuery Mobile UI framework to take input from the user. Unfortunately the icons for next/previous month does not render correctly. This is due to jQuery not being able to find the icons correctly. </w:t>
+      </w:r>
+      <w:r>
+        <w:rPr>
+          <w:lang w:val="en-GB"/>
+        </w:rPr>
+        <w:t>Hovering over where the icon should be gives a blue highlight wi</w:t>
+      </w:r>
+      <w:r>
+        <w:rPr>
+          <w:lang w:val="en-GB"/>
+        </w:rPr>
+        <w:t xml:space="preserve">th a correct tooltip. </w:t>
+      </w:r>
+    </w:p>
+    <w:tbl>
+      <w:tblPr>
+        <w:tblStyle w:val="TableGrid"/>
+        <w:tblW w:w="0" w:type="auto"/>
+        <w:tblLook w:val="04A0" w:firstRow="1" w:lastRow="0" w:firstColumn="1" w:lastColumn="0" w:noHBand="0" w:noVBand="1"/>
+      </w:tblPr>
+      <w:tblGrid>
+        <w:gridCol w:w="4788"/>
+        <w:gridCol w:w="4788"/>
+      </w:tblGrid>
+      <w:tr>
+        <w:tc>
+          <w:tcPr>
+            <w:tcW w:w="4788" w:type="dxa"/>
+          </w:tcPr>
+          <w:p>
+            <w:pPr>
+              <w:rPr>
+                <w:lang w:val="en-GB"/>
+              </w:rPr>
+            </w:pPr>
+            <w:r>
+              <w:rPr>
+                <w:noProof/>
+              </w:rPr>
+              <w:drawing>
+                <wp:inline distT="0" distB="0" distL="0" distR="0" wp14:anchorId="7C14F928" wp14:editId="4BA76679">
+                  <wp:extent cx="2230582" cy="2230582"/>
+                  <wp:effectExtent l="0" t="0" r="0" b="0"/>
+                  <wp:docPr id="5" name="Picture 5"/>
+                  <wp:cNvGraphicFramePr>
+                    <a:graphicFrameLocks xmlns:a="http://schemas.openxmlformats.org/drawingml/2006/main" noChangeAspect="1"/>
+                  </wp:cNvGraphicFramePr>
+                  <a:graphic xmlns:a="http://schemas.openxmlformats.org/drawingml/2006/main">
+                    <a:graphicData uri="http://schemas.openxmlformats.org/drawingml/2006/picture">
+                      <pic:pic xmlns:pic="http://schemas.openxmlformats.org/drawingml/2006/picture">
+                        <pic:nvPicPr>
+                          <pic:cNvPr id="0" name=""/>
+                          <pic:cNvPicPr/>
+                        </pic:nvPicPr>
+                        <pic:blipFill rotWithShape="1">
+                          <a:blip r:embed="rId14"/>
+                          <a:srcRect l="66456" t="30970" r="25732" b="44030"/>
+                          <a:stretch/>
+                        </pic:blipFill>
+                        <pic:spPr bwMode="auto">
+                          <a:xfrm>
+                            <a:off x="0" y="0"/>
+                            <a:ext cx="2231337" cy="2231337"/>
+                          </a:xfrm>
+                          <a:prstGeom prst="rect">
+                            <a:avLst/>
+                          </a:prstGeom>
+                          <a:ln>
+                            <a:noFill/>
+                          </a:ln>
+                          <a:extLst>
+                            <a:ext uri="{53640926-AAD7-44D8-BBD7-CCE9431645EC}">
+                              <a14:shadowObscured xmlns:a14="http://schemas.microsoft.com/office/drawing/2010/main"/>
+                            </a:ext>
+                          </a:extLst>
+                        </pic:spPr>
+                      </pic:pic>
+                    </a:graphicData>
+                  </a:graphic>
+                </wp:inline>
+              </w:drawing>
+            </w:r>
+          </w:p>
+        </w:tc>
+        <w:tc>
+          <w:tcPr>
+            <w:tcW w:w="4788" w:type="dxa"/>
+          </w:tcPr>
+          <w:p>
+            <w:pPr>
+              <w:rPr>
+                <w:lang w:val="en-GB"/>
+              </w:rPr>
+            </w:pPr>
+            <w:r>
+              <w:rPr>
+                <w:noProof/>
+              </w:rPr>
+              <w:drawing>
+                <wp:inline distT="0" distB="0" distL="0" distR="0" wp14:anchorId="7012FC02" wp14:editId="235AC094">
+                  <wp:extent cx="2327563" cy="2051926"/>
+                  <wp:effectExtent l="0" t="0" r="0" b="5715"/>
+                  <wp:docPr id="6" name="Picture 6"/>
+                  <wp:cNvGraphicFramePr>
+                    <a:graphicFrameLocks xmlns:a="http://schemas.openxmlformats.org/drawingml/2006/main" noChangeAspect="1"/>
+                  </wp:cNvGraphicFramePr>
+                  <a:graphic xmlns:a="http://schemas.openxmlformats.org/drawingml/2006/main">
+                    <a:graphicData uri="http://schemas.openxmlformats.org/drawingml/2006/picture">
+                      <pic:pic xmlns:pic="http://schemas.openxmlformats.org/drawingml/2006/picture">
+                        <pic:nvPicPr>
+                          <pic:cNvPr id="0" name=""/>
+                          <pic:cNvPicPr/>
+                        </pic:nvPicPr>
+                        <pic:blipFill rotWithShape="1">
+                          <a:blip r:embed="rId15"/>
+                          <a:srcRect l="66339" t="31716" r="24800" b="43284"/>
+                          <a:stretch/>
+                        </pic:blipFill>
+                        <pic:spPr bwMode="auto">
+                          <a:xfrm>
+                            <a:off x="0" y="0"/>
+                            <a:ext cx="2328354" cy="2052623"/>
+                          </a:xfrm>
+                          <a:prstGeom prst="rect">
+                            <a:avLst/>
+                          </a:prstGeom>
+                          <a:ln>
+                            <a:noFill/>
+                          </a:ln>
+                          <a:extLst>
+                            <a:ext uri="{53640926-AAD7-44D8-BBD7-CCE9431645EC}">
+                              <a14:shadowObscured xmlns:a14="http://schemas.microsoft.com/office/drawing/2010/main"/>
+                            </a:ext>
+                          </a:extLst>
+                        </pic:spPr>
+                      </pic:pic>
+                    </a:graphicData>
+                  </a:graphic>
+                </wp:inline>
+              </w:drawing>
+            </w:r>
+          </w:p>
+          <w:p>
+            <w:pPr>
+              <w:rPr>
+                <w:lang w:val="en-GB"/>
+              </w:rPr>
+            </w:pPr>
+            <w:r>
+              <w:rPr>
+                <w:lang w:val="en-GB"/>
+              </w:rPr>
+              <w:t xml:space="preserve">Hovering over Icon. </w:t>
+            </w:r>
+          </w:p>
+        </w:tc>
+      </w:tr>
+    </w:tbl>
+    <w:p>
+      <w:pPr>
+        <w:rPr>
+          <w:lang w:val="en-GB"/>
+        </w:rPr>
+      </w:pPr>
+    </w:p>
+    <w:p>
+      <w:pPr>
+        <w:pStyle w:val="Heading3"/>
+        <w:rPr>
+          <w:noProof/>
+        </w:rPr>
+      </w:pPr>
+      <w:bookmarkStart w:id="13" w:name="_Toc395859896"/>
+      <w:r>
+        <w:rPr>
+          <w:noProof/>
+        </w:rPr>
+        <w:t>Internet Explorer UI Issues:</w:t>
+      </w:r>
+      <w:bookmarkEnd w:id="13"/>
+      <w:r>
+        <w:rPr>
+          <w:noProof/>
+        </w:rPr>
+        <w:t xml:space="preserve"> </w:t>
+      </w:r>
+    </w:p>
+    <w:p/>
+    <w:p>
+      <w:r>
+        <w:t>Occasionally if you are using IE as a browser then you may run into some rendering issues. This is as IE does not support media queries</w:t>
+      </w:r>
+      <w:r>
+        <w:t>(through Bootstrap 3)</w:t>
+      </w:r>
+      <w:r>
+        <w:t xml:space="preserve">. </w:t>
+      </w:r>
+      <w:r>
+        <w:t xml:space="preserve">An attempt to fix this can be found in </w:t>
+      </w:r>
+      <w:r>
+        <w:rPr>
+          <w:rFonts w:ascii="Courier New" w:hAnsi="Courier New" w:cs="Courier New"/>
+        </w:rPr>
+        <w:t>scripts/compat/</w:t>
+      </w:r>
+      <w:r>
+        <w:t xml:space="preserve"> however sometimes they seem to fail. </w:t>
+      </w:r>
+      <w:r>
+        <w:t xml:space="preserve">This is </w:t>
+      </w:r>
+      <w:r>
+        <w:t>embedded</w:t>
+      </w:r>
+      <w:r>
+        <w:t xml:space="preserve"> in the head tag of each page. </w:t>
+      </w:r>
+    </w:p>
+    <w:p>
+      <w:pPr>
+        <w:rPr>
+          <w:rFonts w:ascii="Courier New" w:hAnsi="Courier New" w:cs="Courier New"/>
+        </w:rPr>
+      </w:pPr>
+      <w:r>
+        <w:rPr>
+          <w:rFonts w:ascii="Courier New" w:hAnsi="Courier New" w:cs="Courier New"/>
+        </w:rPr>
+        <w:t>&lt;!-- COMPAT --&gt;</w:t>
+      </w:r>
+    </w:p>
+    <w:p>
+      <w:pPr>
+        <w:rPr>
+          <w:rFonts w:ascii="Courier New" w:hAnsi="Courier New" w:cs="Courier New"/>
+        </w:rPr>
+      </w:pPr>
+      <w:r>
+        <w:rPr>
+          <w:rFonts w:ascii="Courier New" w:hAnsi="Courier New" w:cs="Courier New"/>
+        </w:rPr>
+        <w:t>&lt;!--[if lt IE 9]&gt;</w:t>
+      </w:r>
+    </w:p>
+    <w:p>
+      <w:pPr>
+        <w:rPr>
+          <w:rFonts w:ascii="Courier New" w:hAnsi="Courier New" w:cs="Courier New"/>
+        </w:rPr>
+      </w:pPr>
+      <w:r>
+        <w:rPr>
+          <w:rFonts w:ascii="Courier New" w:hAnsi="Courier New" w:cs="Courier New"/>
+        </w:rPr>
+        <w:t xml:space="preserve">        &lt;script src="scripts/compat/html5shiv.min.js"&gt;&lt;/script&gt;</w:t>
+      </w:r>
+    </w:p>
+    <w:p>
+      <w:pPr>
+        <w:rPr>
+          <w:rFonts w:ascii="Courier New" w:hAnsi="Courier New" w:cs="Courier New"/>
+        </w:rPr>
+      </w:pPr>
+      <w:r>
+        <w:rPr>
+          <w:rFonts w:ascii="Courier New" w:hAnsi="Courier New" w:cs="Courier New"/>
+        </w:rPr>
+        <w:t xml:space="preserve">        &lt;script src="scripts/compat/respond.js"&gt;&lt;/script&gt;</w:t>
+      </w:r>
+    </w:p>
+    <w:p>
+      <w:pPr>
+        <w:rPr>
+          <w:rFonts w:ascii="Courier New" w:hAnsi="Courier New" w:cs="Courier New"/>
+        </w:rPr>
+      </w:pPr>
+      <w:r>
+        <w:rPr>
+          <w:rFonts w:ascii="Courier New" w:hAnsi="Courier New" w:cs="Courier New"/>
+        </w:rPr>
+        <w:t>&lt;![endif]--&gt;</w:t>
+      </w:r>
+    </w:p>
+    <w:p>
+      <w:pPr>
+        <w:rPr>
+          <w:rFonts w:ascii="Courier New" w:hAnsi="Courier New" w:cs="Courier New"/>
+        </w:rPr>
+      </w:pPr>
+      <w:r>
+        <w:rPr>
+          <w:rFonts w:ascii="Courier New" w:hAnsi="Courier New" w:cs="Courier New"/>
+        </w:rPr>
+        <w:t>&lt;!-- END COMPAT --&gt;</w:t>
+      </w:r>
+    </w:p>
+    <w:p/>
+    <w:p>
+      <w:pPr>
+        <w:rPr>
+          <w:noProof/>
+        </w:rPr>
+      </w:pPr>
+    </w:p>
+    <w:p>
+      <w:pPr>
+        <w:pStyle w:val="Heading2"/>
+      </w:pPr>
+      <w:bookmarkStart w:id="14" w:name="_Toc395859897"/>
+      <w:r>
+        <w:lastRenderedPageBreak/>
+        <w:t>Improvements:</w:t>
+      </w:r>
+      <w:bookmarkEnd w:id="14"/>
+      <w:r>
+        <w:t xml:space="preserve"> </w:t>
+      </w:r>
+    </w:p>
+    <w:p>
+      <w:pPr>
+        <w:pStyle w:val="Heading3"/>
+      </w:pPr>
+      <w:bookmarkStart w:id="15" w:name="_Toc395859898"/>
+      <w:r>
+        <w:t>Domain Name:</w:t>
+      </w:r>
+      <w:bookmarkEnd w:id="15"/>
+      <w:r>
+        <w:t xml:space="preserve"> </w:t>
+      </w:r>
+    </w:p>
+    <w:p>
+      <w:pPr>
+        <w:rPr>
+          <w:rFonts w:ascii="Courier New" w:hAnsi="Courier New" w:cs="Courier New"/>
+        </w:rPr>
+      </w:pPr>
+      <w:r>
+        <w:br/>
+        <w:t xml:space="preserve">At the moment the way to access the web application is through some ip address like: </w:t>
+      </w:r>
+      <w:hyperlink r:id="rId16" w:history="1">
+        <w:r>
+          <w:rPr>
+            <w:rStyle w:val="Hyperlink"/>
+            <w:rFonts w:ascii="Courier New" w:hAnsi="Courier New" w:cs="Courier New"/>
+          </w:rPr>
+          <w:t>http://10.130.20.58:8080/carercarsystem/home.php</w:t>
+        </w:r>
+      </w:hyperlink>
+    </w:p>
+    <w:p>
+      <w:r>
+        <w:t>The original intention that the system</w:t>
+      </w:r>
+      <w:r>
+        <w:t xml:space="preserve"> was to be put on to a go/ site</w:t>
+      </w:r>
+      <w:r>
+        <w:t>.</w:t>
+      </w:r>
+      <w:r>
+        <w:t>(</w:t>
+      </w:r>
+      <w:r>
+        <w:t>e.g.</w:t>
+      </w:r>
+      <w:r>
+        <w:t xml:space="preserve"> go/carey)</w:t>
+      </w:r>
+      <w:r>
+        <w:t xml:space="preserve"> However due to IT having some high priority jobs and time constraints this was not made possible. It would be ideal if the system was to be put on to a managed server that can be accessed through an easily memorable address. </w:t>
+      </w:r>
+    </w:p>
+    <w:p>
+      <w:r>
+        <w:t xml:space="preserve">To do this, the files would have to be transferred to wherever IT can host the application. You would then have to go into MYSQL and export a .sql file so they can copy all the details from the database. Please use the following checklist to ensure the hosting that IT is giving you is sufficient for the web application: </w:t>
+      </w:r>
+    </w:p>
+    <w:p>
+      <w:pPr>
+        <w:pStyle w:val="ListParagraph"/>
+        <w:numPr>
+          <w:ilvl w:val="0"/>
+          <w:numId w:val="11"/>
+        </w:numPr>
+      </w:pPr>
+      <w:r>
+        <w:t>Web Server</w:t>
+      </w:r>
+    </w:p>
+    <w:p>
+      <w:pPr>
+        <w:pStyle w:val="ListParagraph"/>
+        <w:numPr>
+          <w:ilvl w:val="0"/>
+          <w:numId w:val="11"/>
+        </w:numPr>
+      </w:pPr>
+      <w:r>
+        <w:t>PHP/MYSQL</w:t>
+      </w:r>
+    </w:p>
+    <w:p>
+      <w:pPr>
+        <w:pStyle w:val="ListParagraph"/>
+        <w:numPr>
+          <w:ilvl w:val="0"/>
+          <w:numId w:val="11"/>
+        </w:numPr>
+      </w:pPr>
+      <w:r>
+        <w:t xml:space="preserve">MYSQL </w:t>
+      </w:r>
+    </w:p>
+    <w:p>
+      <w:pPr>
+        <w:pStyle w:val="ListParagraph"/>
+        <w:numPr>
+          <w:ilvl w:val="0"/>
+          <w:numId w:val="11"/>
+        </w:numPr>
+      </w:pPr>
+      <w:r>
+        <w:t>Python</w:t>
+      </w:r>
+    </w:p>
+    <w:p>
+      <w:pPr>
+        <w:pStyle w:val="ListParagraph"/>
+        <w:numPr>
+          <w:ilvl w:val="0"/>
+          <w:numId w:val="11"/>
+        </w:numPr>
+      </w:pPr>
+      <w:r>
+        <w:t>SMTP Server(If the system was too move to external hosting then SMTP should be already set up and you would have to leave the work around of using a BlackBerry Device to send emails.)</w:t>
+      </w:r>
+    </w:p>
+    <w:p>
+      <w:pPr>
+        <w:pStyle w:val="ListParagraph"/>
+        <w:numPr>
+          <w:ilvl w:val="0"/>
+          <w:numId w:val="11"/>
+        </w:numPr>
+      </w:pPr>
+      <w:r>
+        <w:t>FTP Server (Optional – If you want to transfer files over)</w:t>
+      </w:r>
+    </w:p>
+    <w:p>
+      <w:pPr>
+        <w:pStyle w:val="Heading3"/>
+      </w:pPr>
+      <w:r>
+        <w:t xml:space="preserve">Modify/Cancel Requests: </w:t>
+      </w:r>
+      <w:r>
+        <w:br/>
+      </w:r>
+    </w:p>
+    <w:p>
+      <w:r>
+        <w:t xml:space="preserve">Due to some uncertainty and time constraints, the ability to modify or cancel requests was not implemented. Instead if a tester has a change of plan they will have to contact the external company directly. </w:t>
+      </w:r>
+      <w:r>
+        <w:t xml:space="preserve">There is some uncertainty on the external </w:t>
+      </w:r>
+      <w:r>
+        <w:t>companies’</w:t>
+      </w:r>
+      <w:r>
+        <w:t xml:space="preserve"> cancellation procedure. </w:t>
+      </w:r>
+      <w:r>
+        <w:t xml:space="preserve">Some research and careful research would need to be done before </w:t>
+      </w:r>
+      <w:r>
+        <w:t>implementation</w:t>
+      </w:r>
+      <w:r>
+        <w:t xml:space="preserve"> this. </w:t>
+      </w:r>
+    </w:p>
+    <w:p>
+      <w:pPr>
+        <w:pStyle w:val="Heading3"/>
+      </w:pPr>
+      <w:r>
+        <w:t xml:space="preserve">Cost Center Dynamics: </w:t>
+      </w:r>
+      <w:r>
+        <w:br/>
+      </w:r>
+    </w:p>
+    <w:p>
+      <w:r>
+        <w:t>There was a plan to implement an easier way to change cost centers or GL codes in the event that they changed. The plan was to add a database table for these details and to retrieve them when submitting a request and updating the tables through update transactions. There was not enough time for this but it’s a re</w:t>
+      </w:r>
+      <w:r>
+        <w:t>latively simple implementation.</w:t>
+      </w:r>
+    </w:p>
+    <w:p>
+      <w:pPr>
+        <w:pStyle w:val="Heading3"/>
+      </w:pPr>
+      <w:r>
+        <w:t>Admin Cost Viewer</w:t>
+      </w:r>
+      <w:r>
+        <w:br/>
+      </w:r>
+    </w:p>
+    <w:p>
+      <w:r>
+        <w:t xml:space="preserve">There was some ideas on calculating a weekly cost for </w:t>
+      </w:r>
+      <w:r>
+        <w:t xml:space="preserve">the that week’s expenses on the external company. As there was no known standard price this was not implemented but a simple database table </w:t>
+      </w:r>
+      <w:r>
+        <w:lastRenderedPageBreak/>
+        <w:t xml:space="preserve">could be added and simple statistics could be done to provide </w:t>
+      </w:r>
+      <w:r>
+        <w:t xml:space="preserve">a this information. A dedicated tester would need to update this data on a weekly basis though. </w:t>
+      </w:r>
+    </w:p>
+    <w:p>
+      <w:pPr>
+        <w:pStyle w:val="Heading3"/>
+      </w:pPr>
+      <w:r>
+        <w:t xml:space="preserve">Next/Previous Week Bookings: </w:t>
+      </w:r>
+      <w:r>
+        <w:br/>
+      </w:r>
+    </w:p>
+    <w:p>
+      <w:r>
+        <w:t>Curr</w:t>
+      </w:r>
+      <w:r>
+        <w:t xml:space="preserve">ently the main timetable in </w:t>
+      </w:r>
+      <w:r>
+        <w:rPr>
+          <w:rFonts w:ascii="Courier New" w:hAnsi="Courier New" w:cs="Courier New"/>
+        </w:rPr>
+        <w:t>home.php</w:t>
+      </w:r>
+      <w:r>
+        <w:t xml:space="preserve"> has</w:t>
+      </w:r>
+      <w:r>
+        <w:t xml:space="preserve"> constraints of only the current working week. The PHP </w:t>
+      </w:r>
+      <w:r>
+        <w:t xml:space="preserve">constraints only request of this time when it pulls data from the database. </w:t>
+      </w:r>
+      <w:r>
+        <w:t xml:space="preserve">It would beneficial for testers to see atleast one week in the future/past. </w:t>
+      </w:r>
+      <w:bookmarkStart w:id="16" w:name="_GoBack"/>
+      <w:bookmarkEnd w:id="16"/>
+    </w:p>
+    <w:p>
+      <w:pPr>
+        <w:ind w:left="360"/>
+      </w:pPr>
+    </w:p>
+    <w:p/>
+    <w:p/>
     <w:p/>
     <w:p/>
     <w:sectPr>
-      <w:headerReference w:type="default" r:id="rId12"/>
+      <w:headerReference w:type="default" r:id="rId17"/>
       <w:pgSz w:w="12240" w:h="15840"/>
       <w:pgMar w:top="1440" w:right="1440" w:bottom="1440" w:left="1440" w:header="720" w:footer="720" w:gutter="0"/>
       <w:pgNumType w:start="0"/>
@@ -1519,13 +2966,8 @@
     <w:pPr>
       <w:pStyle w:val="Header"/>
     </w:pPr>
-    <w:proofErr w:type="spellStart"/>
     <w:r>
-      <w:t>Kiran</w:t>
-    </w:r>
-    <w:proofErr w:type="spellEnd"/>
-    <w:r>
-      <w:t xml:space="preserve"> Patel</w:t>
+      <w:t>Kiran Patel</w:t>
     </w:r>
     <w:r>
       <w:ptab w:relativeTo="margin" w:alignment="center" w:leader="none"/>
@@ -1549,7 +2991,7 @@
       <w:rPr>
         <w:noProof/>
       </w:rPr>
-      <w:t>1</w:t>
+      <w:t>7</w:t>
     </w:r>
     <w:r>
       <w:rPr>
@@ -1876,6 +3318,119 @@
     </w:lvl>
   </w:abstractNum>
   <w:abstractNum w:abstractNumId="3">
+    <w:nsid w:val="506D2FFB"/>
+    <w:multiLevelType w:val="hybridMultilevel"/>
+    <w:tmpl w:val="FF0628CE"/>
+    <w:lvl w:ilvl="0" w:tplc="04090003">
+      <w:start w:val="1"/>
+      <w:numFmt w:val="bullet"/>
+      <w:lvlText w:val="o"/>
+      <w:lvlJc w:val="left"/>
+      <w:pPr>
+        <w:ind w:left="720" w:hanging="360"/>
+      </w:pPr>
+      <w:rPr>
+        <w:rFonts w:ascii="Courier New" w:hAnsi="Courier New" w:cs="Courier New" w:hint="default"/>
+      </w:rPr>
+    </w:lvl>
+    <w:lvl w:ilvl="1" w:tplc="04090003" w:tentative="1">
+      <w:start w:val="1"/>
+      <w:numFmt w:val="bullet"/>
+      <w:lvlText w:val="o"/>
+      <w:lvlJc w:val="left"/>
+      <w:pPr>
+        <w:ind w:left="1440" w:hanging="360"/>
+      </w:pPr>
+      <w:rPr>
+        <w:rFonts w:ascii="Courier New" w:hAnsi="Courier New" w:cs="Courier New" w:hint="default"/>
+      </w:rPr>
+    </w:lvl>
+    <w:lvl w:ilvl="2" w:tplc="04090005" w:tentative="1">
+      <w:start w:val="1"/>
+      <w:numFmt w:val="bullet"/>
+      <w:lvlText w:val=""/>
+      <w:lvlJc w:val="left"/>
+      <w:pPr>
+        <w:ind w:left="2160" w:hanging="360"/>
+      </w:pPr>
+      <w:rPr>
+        <w:rFonts w:ascii="Wingdings" w:hAnsi="Wingdings" w:hint="default"/>
+      </w:rPr>
+    </w:lvl>
+    <w:lvl w:ilvl="3" w:tplc="04090001" w:tentative="1">
+      <w:start w:val="1"/>
+      <w:numFmt w:val="bullet"/>
+      <w:lvlText w:val=""/>
+      <w:lvlJc w:val="left"/>
+      <w:pPr>
+        <w:ind w:left="2880" w:hanging="360"/>
+      </w:pPr>
+      <w:rPr>
+        <w:rFonts w:ascii="Symbol" w:hAnsi="Symbol" w:hint="default"/>
+      </w:rPr>
+    </w:lvl>
+    <w:lvl w:ilvl="4" w:tplc="04090003" w:tentative="1">
+      <w:start w:val="1"/>
+      <w:numFmt w:val="bullet"/>
+      <w:lvlText w:val="o"/>
+      <w:lvlJc w:val="left"/>
+      <w:pPr>
+        <w:ind w:left="3600" w:hanging="360"/>
+      </w:pPr>
+      <w:rPr>
+        <w:rFonts w:ascii="Courier New" w:hAnsi="Courier New" w:cs="Courier New" w:hint="default"/>
+      </w:rPr>
+    </w:lvl>
+    <w:lvl w:ilvl="5" w:tplc="04090005" w:tentative="1">
+      <w:start w:val="1"/>
+      <w:numFmt w:val="bullet"/>
+      <w:lvlText w:val=""/>
+      <w:lvlJc w:val="left"/>
+      <w:pPr>
+        <w:ind w:left="4320" w:hanging="360"/>
+      </w:pPr>
+      <w:rPr>
+        <w:rFonts w:ascii="Wingdings" w:hAnsi="Wingdings" w:hint="default"/>
+      </w:rPr>
+    </w:lvl>
+    <w:lvl w:ilvl="6" w:tplc="04090001" w:tentative="1">
+      <w:start w:val="1"/>
+      <w:numFmt w:val="bullet"/>
+      <w:lvlText w:val=""/>
+      <w:lvlJc w:val="left"/>
+      <w:pPr>
+        <w:ind w:left="5040" w:hanging="360"/>
+      </w:pPr>
+      <w:rPr>
+        <w:rFonts w:ascii="Symbol" w:hAnsi="Symbol" w:hint="default"/>
+      </w:rPr>
+    </w:lvl>
+    <w:lvl w:ilvl="7" w:tplc="04090003" w:tentative="1">
+      <w:start w:val="1"/>
+      <w:numFmt w:val="bullet"/>
+      <w:lvlText w:val="o"/>
+      <w:lvlJc w:val="left"/>
+      <w:pPr>
+        <w:ind w:left="5760" w:hanging="360"/>
+      </w:pPr>
+      <w:rPr>
+        <w:rFonts w:ascii="Courier New" w:hAnsi="Courier New" w:cs="Courier New" w:hint="default"/>
+      </w:rPr>
+    </w:lvl>
+    <w:lvl w:ilvl="8" w:tplc="04090005" w:tentative="1">
+      <w:start w:val="1"/>
+      <w:numFmt w:val="bullet"/>
+      <w:lvlText w:val=""/>
+      <w:lvlJc w:val="left"/>
+      <w:pPr>
+        <w:ind w:left="6480" w:hanging="360"/>
+      </w:pPr>
+      <w:rPr>
+        <w:rFonts w:ascii="Wingdings" w:hAnsi="Wingdings" w:hint="default"/>
+      </w:rPr>
+    </w:lvl>
+  </w:abstractNum>
+  <w:abstractNum w:abstractNumId="4">
     <w:nsid w:val="509A5AA8"/>
     <w:multiLevelType w:val="hybridMultilevel"/>
     <w:tmpl w:val="DBCE0918"/>
@@ -1966,7 +3521,120 @@
       </w:pPr>
     </w:lvl>
   </w:abstractNum>
-  <w:abstractNum w:abstractNumId="4">
+  <w:abstractNum w:abstractNumId="5">
+    <w:nsid w:val="51C24198"/>
+    <w:multiLevelType w:val="hybridMultilevel"/>
+    <w:tmpl w:val="430474AA"/>
+    <w:lvl w:ilvl="0" w:tplc="04090001">
+      <w:start w:val="1"/>
+      <w:numFmt w:val="bullet"/>
+      <w:lvlText w:val=""/>
+      <w:lvlJc w:val="left"/>
+      <w:pPr>
+        <w:ind w:left="720" w:hanging="360"/>
+      </w:pPr>
+      <w:rPr>
+        <w:rFonts w:ascii="Symbol" w:hAnsi="Symbol" w:hint="default"/>
+      </w:rPr>
+    </w:lvl>
+    <w:lvl w:ilvl="1" w:tplc="04090003" w:tentative="1">
+      <w:start w:val="1"/>
+      <w:numFmt w:val="bullet"/>
+      <w:lvlText w:val="o"/>
+      <w:lvlJc w:val="left"/>
+      <w:pPr>
+        <w:ind w:left="1440" w:hanging="360"/>
+      </w:pPr>
+      <w:rPr>
+        <w:rFonts w:ascii="Courier New" w:hAnsi="Courier New" w:cs="Courier New" w:hint="default"/>
+      </w:rPr>
+    </w:lvl>
+    <w:lvl w:ilvl="2" w:tplc="04090005" w:tentative="1">
+      <w:start w:val="1"/>
+      <w:numFmt w:val="bullet"/>
+      <w:lvlText w:val=""/>
+      <w:lvlJc w:val="left"/>
+      <w:pPr>
+        <w:ind w:left="2160" w:hanging="360"/>
+      </w:pPr>
+      <w:rPr>
+        <w:rFonts w:ascii="Wingdings" w:hAnsi="Wingdings" w:hint="default"/>
+      </w:rPr>
+    </w:lvl>
+    <w:lvl w:ilvl="3" w:tplc="04090001" w:tentative="1">
+      <w:start w:val="1"/>
+      <w:numFmt w:val="bullet"/>
+      <w:lvlText w:val=""/>
+      <w:lvlJc w:val="left"/>
+      <w:pPr>
+        <w:ind w:left="2880" w:hanging="360"/>
+      </w:pPr>
+      <w:rPr>
+        <w:rFonts w:ascii="Symbol" w:hAnsi="Symbol" w:hint="default"/>
+      </w:rPr>
+    </w:lvl>
+    <w:lvl w:ilvl="4" w:tplc="04090003" w:tentative="1">
+      <w:start w:val="1"/>
+      <w:numFmt w:val="bullet"/>
+      <w:lvlText w:val="o"/>
+      <w:lvlJc w:val="left"/>
+      <w:pPr>
+        <w:ind w:left="3600" w:hanging="360"/>
+      </w:pPr>
+      <w:rPr>
+        <w:rFonts w:ascii="Courier New" w:hAnsi="Courier New" w:cs="Courier New" w:hint="default"/>
+      </w:rPr>
+    </w:lvl>
+    <w:lvl w:ilvl="5" w:tplc="04090005" w:tentative="1">
+      <w:start w:val="1"/>
+      <w:numFmt w:val="bullet"/>
+      <w:lvlText w:val=""/>
+      <w:lvlJc w:val="left"/>
+      <w:pPr>
+        <w:ind w:left="4320" w:hanging="360"/>
+      </w:pPr>
+      <w:rPr>
+        <w:rFonts w:ascii="Wingdings" w:hAnsi="Wingdings" w:hint="default"/>
+      </w:rPr>
+    </w:lvl>
+    <w:lvl w:ilvl="6" w:tplc="04090001" w:tentative="1">
+      <w:start w:val="1"/>
+      <w:numFmt w:val="bullet"/>
+      <w:lvlText w:val=""/>
+      <w:lvlJc w:val="left"/>
+      <w:pPr>
+        <w:ind w:left="5040" w:hanging="360"/>
+      </w:pPr>
+      <w:rPr>
+        <w:rFonts w:ascii="Symbol" w:hAnsi="Symbol" w:hint="default"/>
+      </w:rPr>
+    </w:lvl>
+    <w:lvl w:ilvl="7" w:tplc="04090003" w:tentative="1">
+      <w:start w:val="1"/>
+      <w:numFmt w:val="bullet"/>
+      <w:lvlText w:val="o"/>
+      <w:lvlJc w:val="left"/>
+      <w:pPr>
+        <w:ind w:left="5760" w:hanging="360"/>
+      </w:pPr>
+      <w:rPr>
+        <w:rFonts w:ascii="Courier New" w:hAnsi="Courier New" w:cs="Courier New" w:hint="default"/>
+      </w:rPr>
+    </w:lvl>
+    <w:lvl w:ilvl="8" w:tplc="04090005" w:tentative="1">
+      <w:start w:val="1"/>
+      <w:numFmt w:val="bullet"/>
+      <w:lvlText w:val=""/>
+      <w:lvlJc w:val="left"/>
+      <w:pPr>
+        <w:ind w:left="6480" w:hanging="360"/>
+      </w:pPr>
+      <w:rPr>
+        <w:rFonts w:ascii="Wingdings" w:hAnsi="Wingdings" w:hint="default"/>
+      </w:rPr>
+    </w:lvl>
+  </w:abstractNum>
+  <w:abstractNum w:abstractNumId="6">
     <w:nsid w:val="540A5C3D"/>
     <w:multiLevelType w:val="hybridMultilevel"/>
     <w:tmpl w:val="D93C5A4A"/>
@@ -2079,7 +3747,7 @@
       </w:rPr>
     </w:lvl>
   </w:abstractNum>
-  <w:abstractNum w:abstractNumId="5">
+  <w:abstractNum w:abstractNumId="7">
     <w:nsid w:val="541D1D58"/>
     <w:multiLevelType w:val="hybridMultilevel"/>
     <w:tmpl w:val="FE5E0B16"/>
@@ -2165,7 +3833,7 @@
       </w:pPr>
     </w:lvl>
   </w:abstractNum>
-  <w:abstractNum w:abstractNumId="6">
+  <w:abstractNum w:abstractNumId="8">
     <w:nsid w:val="65262BB2"/>
     <w:multiLevelType w:val="hybridMultilevel"/>
     <w:tmpl w:val="F52E91D8"/>
@@ -2278,7 +3946,7 @@
       </w:rPr>
     </w:lvl>
   </w:abstractNum>
-  <w:abstractNum w:abstractNumId="7">
+  <w:abstractNum w:abstractNumId="9">
     <w:nsid w:val="750348B7"/>
     <w:multiLevelType w:val="hybridMultilevel"/>
     <w:tmpl w:val="CB6A1948"/>
@@ -2364,7 +4032,7 @@
       </w:pPr>
     </w:lvl>
   </w:abstractNum>
-  <w:abstractNum w:abstractNumId="8">
+  <w:abstractNum w:abstractNumId="10">
     <w:nsid w:val="79B144E4"/>
     <w:multiLevelType w:val="hybridMultilevel"/>
     <w:tmpl w:val="412A5A74"/>
@@ -2478,31 +4146,37 @@
     </w:lvl>
   </w:abstractNum>
   <w:num w:numId="1">
-    <w:abstractNumId w:val="4"/>
+    <w:abstractNumId w:val="6"/>
   </w:num>
   <w:num w:numId="2">
     <w:abstractNumId w:val="0"/>
   </w:num>
   <w:num w:numId="3">
+    <w:abstractNumId w:val="10"/>
+  </w:num>
+  <w:num w:numId="4">
+    <w:abstractNumId w:val="7"/>
+  </w:num>
+  <w:num w:numId="5">
     <w:abstractNumId w:val="8"/>
   </w:num>
-  <w:num w:numId="4">
-    <w:abstractNumId w:val="5"/>
-  </w:num>
-  <w:num w:numId="5">
-    <w:abstractNumId w:val="6"/>
-  </w:num>
   <w:num w:numId="6">
-    <w:abstractNumId w:val="3"/>
+    <w:abstractNumId w:val="4"/>
   </w:num>
   <w:num w:numId="7">
     <w:abstractNumId w:val="2"/>
   </w:num>
   <w:num w:numId="8">
-    <w:abstractNumId w:val="7"/>
+    <w:abstractNumId w:val="9"/>
   </w:num>
   <w:num w:numId="9">
     <w:abstractNumId w:val="1"/>
+  </w:num>
+  <w:num w:numId="10">
+    <w:abstractNumId w:val="5"/>
+  </w:num>
+  <w:num w:numId="11">
+    <w:abstractNumId w:val="3"/>
   </w:num>
 </w:numbering>
 </file>
@@ -2969,6 +4643,32 @@
       <w:ind w:left="440"/>
     </w:pPr>
   </w:style>
+  <w:style w:type="table" w:styleId="TableGrid">
+    <w:name w:val="Table Grid"/>
+    <w:basedOn w:val="TableNormal"/>
+    <w:uiPriority w:val="59"/>
+    <w:rsid w:val="00B00904"/>
+    <w:pPr>
+      <w:spacing w:after="0" w:line="240" w:lineRule="auto"/>
+    </w:pPr>
+    <w:tblPr>
+      <w:tblInd w:w="0" w:type="dxa"/>
+      <w:tblBorders>
+        <w:top w:val="single" w:sz="4" w:space="0" w:color="auto"/>
+        <w:left w:val="single" w:sz="4" w:space="0" w:color="auto"/>
+        <w:bottom w:val="single" w:sz="4" w:space="0" w:color="auto"/>
+        <w:right w:val="single" w:sz="4" w:space="0" w:color="auto"/>
+        <w:insideH w:val="single" w:sz="4" w:space="0" w:color="auto"/>
+        <w:insideV w:val="single" w:sz="4" w:space="0" w:color="auto"/>
+      </w:tblBorders>
+      <w:tblCellMar>
+        <w:top w:w="0" w:type="dxa"/>
+        <w:left w:w="108" w:type="dxa"/>
+        <w:bottom w:w="0" w:type="dxa"/>
+        <w:right w:w="108" w:type="dxa"/>
+      </w:tblCellMar>
+    </w:tblPr>
+  </w:style>
 </w:styles>
 </file>
 
@@ -3434,6 +5134,32 @@
       <w:ind w:left="440"/>
     </w:pPr>
   </w:style>
+  <w:style w:type="table" w:styleId="TableGrid">
+    <w:name w:val="Table Grid"/>
+    <w:basedOn w:val="TableNormal"/>
+    <w:uiPriority w:val="59"/>
+    <w:rsid w:val="00B00904"/>
+    <w:pPr>
+      <w:spacing w:after="0" w:line="240" w:lineRule="auto"/>
+    </w:pPr>
+    <w:tblPr>
+      <w:tblInd w:w="0" w:type="dxa"/>
+      <w:tblBorders>
+        <w:top w:val="single" w:sz="4" w:space="0" w:color="auto"/>
+        <w:left w:val="single" w:sz="4" w:space="0" w:color="auto"/>
+        <w:bottom w:val="single" w:sz="4" w:space="0" w:color="auto"/>
+        <w:right w:val="single" w:sz="4" w:space="0" w:color="auto"/>
+        <w:insideH w:val="single" w:sz="4" w:space="0" w:color="auto"/>
+        <w:insideV w:val="single" w:sz="4" w:space="0" w:color="auto"/>
+      </w:tblBorders>
+      <w:tblCellMar>
+        <w:top w:w="0" w:type="dxa"/>
+        <w:left w:w="108" w:type="dxa"/>
+        <w:bottom w:w="0" w:type="dxa"/>
+        <w:right w:w="108" w:type="dxa"/>
+      </w:tblCellMar>
+    </w:tblPr>
+  </w:style>
 </w:styles>
 </file>
 
@@ -3562,36 +5288,6 @@
         </w:p>
       </w:docPartBody>
     </w:docPart>
-    <w:docPart>
-      <w:docPartPr>
-        <w:name w:val="6A583CAFE2254E028BFDDF05DB9CC682"/>
-        <w:category>
-          <w:name w:val="General"/>
-          <w:gallery w:val="placeholder"/>
-        </w:category>
-        <w:types>
-          <w:type w:val="bbPlcHdr"/>
-        </w:types>
-        <w:behaviors>
-          <w:behavior w:val="content"/>
-        </w:behaviors>
-        <w:guid w:val="{3A48BD1C-1294-4B50-AA66-B296AC676017}"/>
-      </w:docPartPr>
-      <w:docPartBody>
-        <w:p>
-          <w:pPr>
-            <w:pStyle w:val="6A583CAFE2254E028BFDDF05DB9CC682"/>
-          </w:pPr>
-          <w:r>
-            <w:rPr>
-              <w:b/>
-              <w:bCs/>
-            </w:rPr>
-            <w:t>[Pick the date]</w:t>
-          </w:r>
-        </w:p>
-      </w:docPartBody>
-    </w:docPart>
   </w:docParts>
 </w:glossaryDocument>
 </file>
@@ -3665,6 +5361,7 @@
   <w:rsids>
     <w:rsidRoot w:val="00490F82"/>
     <w:rsid w:val="0008792A"/>
+    <w:rsid w:val="00127B43"/>
     <w:rsid w:val="00467E10"/>
     <w:rsid w:val="00490F82"/>
     <w:rsid w:val="00E343EB"/>
@@ -4441,7 +6138,7 @@
 </file>
 
 <file path=customXml/itemProps2.xml><?xml version="1.0" encoding="utf-8"?>
-<ds:datastoreItem xmlns:ds="http://schemas.openxmlformats.org/officeDocument/2006/customXml" ds:itemID="{D3FC5B34-237A-428C-9C2C-107E27FE7E43}">
+<ds:datastoreItem xmlns:ds="http://schemas.openxmlformats.org/officeDocument/2006/customXml" ds:itemID="{D6F8B1FC-B734-4242-BE82-739A483A48A4}">
   <ds:schemaRefs>
     <ds:schemaRef ds:uri="http://schemas.openxmlformats.org/officeDocument/2006/bibliography"/>
   </ds:schemaRefs>

</xml_diff>